<commit_message>
ADD FPGrowth añadido, obtención de reglas
</commit_message>
<xml_diff>
--- a/Proyecto Notas.docx
+++ b/Proyecto Notas.docx
@@ -38,7 +38,7 @@
                     </pic:cNvPicPr>
                   </pic:nvPicPr>
                   <pic:blipFill>
-                    <a:blip r:embed="rId4" cstate="print">
+                    <a:blip r:embed="rId5" cstate="print">
                       <a:extLst>
                         <a:ext uri="{28A0092B-C50C-407E-A947-70E740481C1C}">
                           <a14:useLocalDpi xmlns:a14="http://schemas.microsoft.com/office/drawing/2010/main" val="0"/>
@@ -141,19 +141,11 @@
           <w:lang w:val="es-MX"/>
         </w:rPr>
       </w:pPr>
-      <w:proofErr w:type="gramStart"/>
       <w:r>
         <w:rPr>
           <w:lang w:val="es-MX"/>
         </w:rPr>
-        <w:t>Carnet</w:t>
-      </w:r>
-      <w:proofErr w:type="gramEnd"/>
-      <w:r>
-        <w:rPr>
-          <w:lang w:val="es-MX"/>
-        </w:rPr>
-        <w:t>: 999013655</w:t>
+        <w:t>Carnet: 999013655</w:t>
       </w:r>
     </w:p>
     <w:p>
@@ -165,25 +157,761 @@
         <w:t>Análisis de hechos delictivos reportados por MP enfocado en Agraviados y Sindicados para los años 2020, 2022 y 2023</w:t>
       </w:r>
     </w:p>
+    <w:p>
+      <w:r>
+        <w:t>Algoritmo a priori</w:t>
+      </w:r>
+    </w:p>
+    <w:p>
+      <w:r>
+        <w:t>En conjunto de datos 2022</w:t>
+      </w:r>
+    </w:p>
+    <w:p>
+      <w:r>
+        <w:t>Regla 01</w:t>
+      </w:r>
+    </w:p>
+    <w:tbl>
+      <w:tblPr>
+        <w:tblW w:w="9659" w:type="dxa"/>
+        <w:tblCellSpacing w:w="0" w:type="dxa"/>
+        <w:shd w:val="clear" w:color="auto" w:fill="FFFFFF"/>
+        <w:tblCellMar>
+          <w:top w:w="15" w:type="dxa"/>
+          <w:left w:w="15" w:type="dxa"/>
+          <w:bottom w:w="15" w:type="dxa"/>
+          <w:right w:w="15" w:type="dxa"/>
+        </w:tblCellMar>
+        <w:tblLook w:val="04A0" w:firstRow="1" w:lastRow="0" w:firstColumn="1" w:lastColumn="0" w:noHBand="0" w:noVBand="1"/>
+      </w:tblPr>
+      <w:tblGrid>
+        <w:gridCol w:w="694"/>
+        <w:gridCol w:w="2862"/>
+        <w:gridCol w:w="1565"/>
+        <w:gridCol w:w="1565"/>
+        <w:gridCol w:w="1565"/>
+        <w:gridCol w:w="1408"/>
+      </w:tblGrid>
+      <w:tr>
+        <w:trPr>
+          <w:trHeight w:val="345"/>
+          <w:tblCellSpacing w:w="0" w:type="dxa"/>
+        </w:trPr>
+        <w:tc>
+          <w:tcPr>
+            <w:tcW w:w="0" w:type="auto"/>
+            <w:tcBorders>
+              <w:top w:val="nil"/>
+              <w:left w:val="nil"/>
+              <w:bottom w:val="single" w:sz="6" w:space="0" w:color="D6DADC"/>
+              <w:right w:val="single" w:sz="6" w:space="0" w:color="D6DADC"/>
+            </w:tcBorders>
+            <w:shd w:val="clear" w:color="auto" w:fill="F4F8F9"/>
+            <w:noWrap/>
+            <w:tcMar>
+              <w:top w:w="60" w:type="dxa"/>
+              <w:left w:w="75" w:type="dxa"/>
+              <w:bottom w:w="60" w:type="dxa"/>
+              <w:right w:w="75" w:type="dxa"/>
+            </w:tcMar>
+            <w:vAlign w:val="center"/>
+            <w:hideMark/>
+          </w:tcPr>
+          <w:p>
+            <w:pPr>
+              <w:rPr>
+                <w:b/>
+                <w:bCs/>
+              </w:rPr>
+            </w:pPr>
+            <w:r>
+              <w:rPr>
+                <w:b/>
+                <w:bCs/>
+              </w:rPr>
+              <w:t>117</w:t>
+            </w:r>
+          </w:p>
+        </w:tc>
+        <w:tc>
+          <w:tcPr>
+            <w:tcW w:w="2847" w:type="dxa"/>
+            <w:tcBorders>
+              <w:top w:val="nil"/>
+              <w:left w:val="nil"/>
+              <w:bottom w:val="single" w:sz="6" w:space="0" w:color="D6DADC"/>
+              <w:right w:val="single" w:sz="6" w:space="0" w:color="D6DADC"/>
+            </w:tcBorders>
+            <w:shd w:val="clear" w:color="auto" w:fill="FFFFFF"/>
+            <w:noWrap/>
+            <w:tcMar>
+              <w:top w:w="60" w:type="dxa"/>
+              <w:left w:w="75" w:type="dxa"/>
+              <w:bottom w:w="60" w:type="dxa"/>
+              <w:right w:w="75" w:type="dxa"/>
+            </w:tcMar>
+            <w:vAlign w:val="center"/>
+            <w:hideMark/>
+          </w:tcPr>
+          <w:p>
+            <w:r>
+              <w:t>{</w:t>
+            </w:r>
+            <w:proofErr w:type="spellStart"/>
+            <w:r>
+              <w:t>delito_com</w:t>
+            </w:r>
+            <w:proofErr w:type="spellEnd"/>
+            <w:r>
+              <w:t>=[57,227)} =&gt; </w:t>
+            </w:r>
+          </w:p>
+          <w:p>
+            <w:r>
+              <w:t>{</w:t>
+            </w:r>
+            <w:proofErr w:type="spellStart"/>
+            <w:r>
+              <w:t>sexo_agraviados</w:t>
+            </w:r>
+            <w:proofErr w:type="spellEnd"/>
+            <w:r>
+              <w:t>=Hombre}</w:t>
+            </w:r>
+          </w:p>
+        </w:tc>
+        <w:tc>
+          <w:tcPr>
+            <w:tcW w:w="0" w:type="auto"/>
+            <w:tcBorders>
+              <w:top w:val="nil"/>
+              <w:left w:val="nil"/>
+              <w:bottom w:val="single" w:sz="6" w:space="0" w:color="D6DADC"/>
+              <w:right w:val="single" w:sz="6" w:space="0" w:color="D6DADC"/>
+            </w:tcBorders>
+            <w:shd w:val="clear" w:color="auto" w:fill="FFFFFF"/>
+            <w:noWrap/>
+            <w:tcMar>
+              <w:top w:w="60" w:type="dxa"/>
+              <w:left w:w="75" w:type="dxa"/>
+              <w:bottom w:w="60" w:type="dxa"/>
+              <w:right w:w="75" w:type="dxa"/>
+            </w:tcMar>
+            <w:vAlign w:val="center"/>
+            <w:hideMark/>
+          </w:tcPr>
+          <w:p>
+            <w:r>
+              <w:t>0.2125382</w:t>
+            </w:r>
+          </w:p>
+        </w:tc>
+        <w:tc>
+          <w:tcPr>
+            <w:tcW w:w="0" w:type="auto"/>
+            <w:tcBorders>
+              <w:top w:val="nil"/>
+              <w:left w:val="nil"/>
+              <w:bottom w:val="single" w:sz="6" w:space="0" w:color="D6DADC"/>
+              <w:right w:val="single" w:sz="6" w:space="0" w:color="D6DADC"/>
+            </w:tcBorders>
+            <w:shd w:val="clear" w:color="auto" w:fill="FFFFFF"/>
+            <w:noWrap/>
+            <w:tcMar>
+              <w:top w:w="60" w:type="dxa"/>
+              <w:left w:w="75" w:type="dxa"/>
+              <w:bottom w:w="60" w:type="dxa"/>
+              <w:right w:w="75" w:type="dxa"/>
+            </w:tcMar>
+            <w:vAlign w:val="center"/>
+            <w:hideMark/>
+          </w:tcPr>
+          <w:p>
+            <w:r>
+              <w:t>0.5696120</w:t>
+            </w:r>
+          </w:p>
+        </w:tc>
+        <w:tc>
+          <w:tcPr>
+            <w:tcW w:w="0" w:type="auto"/>
+            <w:tcBorders>
+              <w:top w:val="nil"/>
+              <w:left w:val="nil"/>
+              <w:bottom w:val="single" w:sz="6" w:space="0" w:color="D6DADC"/>
+              <w:right w:val="single" w:sz="6" w:space="0" w:color="D6DADC"/>
+            </w:tcBorders>
+            <w:shd w:val="clear" w:color="auto" w:fill="FFFFFF"/>
+            <w:noWrap/>
+            <w:tcMar>
+              <w:top w:w="60" w:type="dxa"/>
+              <w:left w:w="75" w:type="dxa"/>
+              <w:bottom w:w="60" w:type="dxa"/>
+              <w:right w:w="75" w:type="dxa"/>
+            </w:tcMar>
+            <w:vAlign w:val="center"/>
+            <w:hideMark/>
+          </w:tcPr>
+          <w:p>
+            <w:r>
+              <w:t>0.3731281</w:t>
+            </w:r>
+          </w:p>
+        </w:tc>
+        <w:tc>
+          <w:tcPr>
+            <w:tcW w:w="0" w:type="auto"/>
+            <w:tcBorders>
+              <w:top w:val="nil"/>
+              <w:left w:val="nil"/>
+              <w:bottom w:val="single" w:sz="6" w:space="0" w:color="D6DADC"/>
+              <w:right w:val="single" w:sz="6" w:space="0" w:color="D6DADC"/>
+            </w:tcBorders>
+            <w:shd w:val="clear" w:color="auto" w:fill="FFFFFF"/>
+            <w:noWrap/>
+            <w:tcMar>
+              <w:top w:w="60" w:type="dxa"/>
+              <w:left w:w="75" w:type="dxa"/>
+              <w:bottom w:w="60" w:type="dxa"/>
+              <w:right w:w="75" w:type="dxa"/>
+            </w:tcMar>
+            <w:vAlign w:val="center"/>
+            <w:hideMark/>
+          </w:tcPr>
+          <w:p>
+            <w:r>
+              <w:t>1.210362</w:t>
+            </w:r>
+          </w:p>
+        </w:tc>
+      </w:tr>
+    </w:tbl>
     <w:p/>
     <w:p>
       <w:r>
-        <w:t>Introducción</w:t>
+        <w:t xml:space="preserve">Dado que un delito cometido es uno de los encontrados en listado adjunto de esta sección, se tiene una </w:t>
+      </w:r>
+      <w:r>
+        <w:t xml:space="preserve">repetición en el conjunto de 0.21 y </w:t>
+      </w:r>
+      <w:r>
+        <w:t>probabilidad del 0.</w:t>
+      </w:r>
+      <w:r>
+        <w:t>56</w:t>
+      </w:r>
+      <w:r>
+        <w:t xml:space="preserve"> de que el género sexual del agraviado sea masculino</w:t>
+      </w:r>
+      <w:r>
+        <w:t xml:space="preserve"> en caso de ocurrencia de dichos delitos.</w:t>
+      </w:r>
+    </w:p>
+    <w:p>
+      <w:r>
+        <w:t>Los delitos de esta regla se pueden agrupar en las siguientes categorías:</w:t>
+      </w:r>
+    </w:p>
+    <w:p>
+      <w:pPr>
+        <w:pStyle w:val="Prrafodelista"/>
+        <w:numPr>
+          <w:ilvl w:val="0"/>
+          <w:numId w:val="1"/>
+        </w:numPr>
+      </w:pPr>
+      <w:proofErr w:type="spellStart"/>
+      <w:r>
+        <w:t>Delitor</w:t>
+      </w:r>
+      <w:proofErr w:type="spellEnd"/>
+      <w:r>
+        <w:t xml:space="preserve"> contra administración </w:t>
+      </w:r>
+      <w:proofErr w:type="spellStart"/>
+      <w:r>
+        <w:t>púlibca</w:t>
+      </w:r>
+      <w:proofErr w:type="spellEnd"/>
+    </w:p>
+    <w:p>
+      <w:pPr>
+        <w:pStyle w:val="Prrafodelista"/>
+        <w:numPr>
+          <w:ilvl w:val="0"/>
+          <w:numId w:val="1"/>
+        </w:numPr>
+      </w:pPr>
+      <w:r>
+        <w:t>Delitos económicos y comerciales</w:t>
+      </w:r>
+    </w:p>
+    <w:p>
+      <w:pPr>
+        <w:pStyle w:val="Prrafodelista"/>
+        <w:numPr>
+          <w:ilvl w:val="0"/>
+          <w:numId w:val="1"/>
+        </w:numPr>
+      </w:pPr>
+      <w:r>
+        <w:t>Delitos con drogas y armas</w:t>
+      </w:r>
+    </w:p>
+    <w:p>
+      <w:pPr>
+        <w:pStyle w:val="Prrafodelista"/>
+        <w:numPr>
+          <w:ilvl w:val="0"/>
+          <w:numId w:val="1"/>
+        </w:numPr>
+      </w:pPr>
+      <w:r>
+        <w:t xml:space="preserve">Violencia </w:t>
       </w:r>
     </w:p>
     <w:p/>
     <w:p>
       <w:r>
-        <w:t>Los datos</w:t>
+        <w:br w:type="page"/>
       </w:r>
     </w:p>
-    <w:p/>
     <w:p>
       <w:r>
-        <w:t>Preparación</w:t>
+        <w:lastRenderedPageBreak/>
+        <w:t>Regla 02</w:t>
       </w:r>
     </w:p>
-    <w:p/>
+    <w:p>
+      <w:r>
+        <w:t xml:space="preserve">Para esta regla, se desea hacer una interpretación sobre la no existencia de una regla esperada. El objetivo de utilizar este conjunto de datos era identificar alguna regla que indicara la probabilidad de homicidio sobre un grupo determinado como hombre o mujer; sin embargo, no se encontró ninguna regla que sostuviera esta segmentación. </w:t>
+      </w:r>
+    </w:p>
+    <w:p>
+      <w:r>
+        <w:t>Se realiza el análisis sobre el conjunto de datos filtrando únicamente los delitos cometidos siguientes:</w:t>
+      </w:r>
+    </w:p>
+    <w:tbl>
+      <w:tblPr>
+        <w:tblW w:w="5837" w:type="dxa"/>
+        <w:tblCellMar>
+          <w:left w:w="70" w:type="dxa"/>
+          <w:right w:w="70" w:type="dxa"/>
+        </w:tblCellMar>
+        <w:tblLook w:val="04A0" w:firstRow="1" w:lastRow="0" w:firstColumn="1" w:lastColumn="0" w:noHBand="0" w:noVBand="1"/>
+      </w:tblPr>
+      <w:tblGrid>
+        <w:gridCol w:w="1200"/>
+        <w:gridCol w:w="4637"/>
+      </w:tblGrid>
+      <w:tr>
+        <w:trPr>
+          <w:trHeight w:val="300"/>
+        </w:trPr>
+        <w:tc>
+          <w:tcPr>
+            <w:tcW w:w="1200" w:type="dxa"/>
+            <w:tcBorders>
+              <w:top w:val="nil"/>
+              <w:left w:val="nil"/>
+              <w:bottom w:val="nil"/>
+              <w:right w:val="nil"/>
+            </w:tcBorders>
+            <w:shd w:val="clear" w:color="auto" w:fill="auto"/>
+            <w:noWrap/>
+            <w:vAlign w:val="bottom"/>
+            <w:hideMark/>
+          </w:tcPr>
+          <w:p>
+            <w:pPr>
+              <w:spacing w:after="0" w:line="240" w:lineRule="auto"/>
+              <w:jc w:val="right"/>
+              <w:rPr>
+                <w:rFonts w:ascii="Calibri" w:eastAsia="Times New Roman" w:hAnsi="Calibri" w:cs="Calibri"/>
+                <w:color w:val="000000"/>
+                <w:kern w:val="0"/>
+                <w:lang w:eastAsia="es-GT"/>
+                <w14:ligatures w14:val="none"/>
+              </w:rPr>
+            </w:pPr>
+            <w:r>
+              <w:rPr>
+                <w:rFonts w:ascii="Calibri" w:eastAsia="Times New Roman" w:hAnsi="Calibri" w:cs="Calibri"/>
+                <w:color w:val="000000"/>
+                <w:kern w:val="0"/>
+                <w:lang w:eastAsia="es-GT"/>
+                <w14:ligatures w14:val="none"/>
+              </w:rPr>
+              <w:t>178</w:t>
+            </w:r>
+          </w:p>
+        </w:tc>
+        <w:tc>
+          <w:tcPr>
+            <w:tcW w:w="4637" w:type="dxa"/>
+            <w:tcBorders>
+              <w:top w:val="nil"/>
+              <w:left w:val="nil"/>
+              <w:bottom w:val="nil"/>
+              <w:right w:val="nil"/>
+            </w:tcBorders>
+            <w:shd w:val="clear" w:color="auto" w:fill="auto"/>
+            <w:noWrap/>
+            <w:vAlign w:val="bottom"/>
+            <w:hideMark/>
+          </w:tcPr>
+          <w:p>
+            <w:pPr>
+              <w:spacing w:after="0" w:line="240" w:lineRule="auto"/>
+              <w:rPr>
+                <w:rFonts w:ascii="Calibri" w:eastAsia="Times New Roman" w:hAnsi="Calibri" w:cs="Calibri"/>
+                <w:color w:val="000000"/>
+                <w:kern w:val="0"/>
+                <w:lang w:eastAsia="es-GT"/>
+                <w14:ligatures w14:val="none"/>
+              </w:rPr>
+            </w:pPr>
+            <w:r>
+              <w:rPr>
+                <w:rFonts w:ascii="Calibri" w:eastAsia="Times New Roman" w:hAnsi="Calibri" w:cs="Calibri"/>
+                <w:color w:val="000000"/>
+                <w:kern w:val="0"/>
+                <w:lang w:eastAsia="es-GT"/>
+                <w14:ligatures w14:val="none"/>
+              </w:rPr>
+              <w:t>Homicidio</w:t>
+            </w:r>
+          </w:p>
+        </w:tc>
+      </w:tr>
+      <w:tr>
+        <w:trPr>
+          <w:trHeight w:val="300"/>
+        </w:trPr>
+        <w:tc>
+          <w:tcPr>
+            <w:tcW w:w="1200" w:type="dxa"/>
+            <w:tcBorders>
+              <w:top w:val="nil"/>
+              <w:left w:val="nil"/>
+              <w:bottom w:val="nil"/>
+              <w:right w:val="nil"/>
+            </w:tcBorders>
+            <w:shd w:val="clear" w:color="auto" w:fill="auto"/>
+            <w:noWrap/>
+            <w:vAlign w:val="bottom"/>
+            <w:hideMark/>
+          </w:tcPr>
+          <w:p>
+            <w:pPr>
+              <w:spacing w:after="0" w:line="240" w:lineRule="auto"/>
+              <w:jc w:val="right"/>
+              <w:rPr>
+                <w:rFonts w:ascii="Calibri" w:eastAsia="Times New Roman" w:hAnsi="Calibri" w:cs="Calibri"/>
+                <w:color w:val="000000"/>
+                <w:kern w:val="0"/>
+                <w:lang w:eastAsia="es-GT"/>
+                <w14:ligatures w14:val="none"/>
+              </w:rPr>
+            </w:pPr>
+            <w:r>
+              <w:rPr>
+                <w:rFonts w:ascii="Calibri" w:eastAsia="Times New Roman" w:hAnsi="Calibri" w:cs="Calibri"/>
+                <w:color w:val="000000"/>
+                <w:kern w:val="0"/>
+                <w:lang w:eastAsia="es-GT"/>
+                <w14:ligatures w14:val="none"/>
+              </w:rPr>
+              <w:t>179</w:t>
+            </w:r>
+          </w:p>
+        </w:tc>
+        <w:tc>
+          <w:tcPr>
+            <w:tcW w:w="4637" w:type="dxa"/>
+            <w:tcBorders>
+              <w:top w:val="nil"/>
+              <w:left w:val="nil"/>
+              <w:bottom w:val="nil"/>
+              <w:right w:val="nil"/>
+            </w:tcBorders>
+            <w:shd w:val="clear" w:color="auto" w:fill="auto"/>
+            <w:noWrap/>
+            <w:vAlign w:val="bottom"/>
+            <w:hideMark/>
+          </w:tcPr>
+          <w:p>
+            <w:pPr>
+              <w:spacing w:after="0" w:line="240" w:lineRule="auto"/>
+              <w:rPr>
+                <w:rFonts w:ascii="Calibri" w:eastAsia="Times New Roman" w:hAnsi="Calibri" w:cs="Calibri"/>
+                <w:color w:val="000000"/>
+                <w:kern w:val="0"/>
+                <w:lang w:eastAsia="es-GT"/>
+                <w14:ligatures w14:val="none"/>
+              </w:rPr>
+            </w:pPr>
+            <w:r>
+              <w:rPr>
+                <w:rFonts w:ascii="Calibri" w:eastAsia="Times New Roman" w:hAnsi="Calibri" w:cs="Calibri"/>
+                <w:color w:val="000000"/>
+                <w:kern w:val="0"/>
+                <w:lang w:eastAsia="es-GT"/>
+                <w14:ligatures w14:val="none"/>
+              </w:rPr>
+              <w:t>Homicidio cometido en estado de emoción violenta</w:t>
+            </w:r>
+          </w:p>
+        </w:tc>
+      </w:tr>
+      <w:tr>
+        <w:trPr>
+          <w:trHeight w:val="300"/>
+        </w:trPr>
+        <w:tc>
+          <w:tcPr>
+            <w:tcW w:w="1200" w:type="dxa"/>
+            <w:tcBorders>
+              <w:top w:val="nil"/>
+              <w:left w:val="nil"/>
+              <w:bottom w:val="nil"/>
+              <w:right w:val="nil"/>
+            </w:tcBorders>
+            <w:shd w:val="clear" w:color="auto" w:fill="auto"/>
+            <w:noWrap/>
+            <w:vAlign w:val="bottom"/>
+            <w:hideMark/>
+          </w:tcPr>
+          <w:p>
+            <w:pPr>
+              <w:spacing w:after="0" w:line="240" w:lineRule="auto"/>
+              <w:jc w:val="right"/>
+              <w:rPr>
+                <w:rFonts w:ascii="Calibri" w:eastAsia="Times New Roman" w:hAnsi="Calibri" w:cs="Calibri"/>
+                <w:color w:val="000000"/>
+                <w:kern w:val="0"/>
+                <w:lang w:eastAsia="es-GT"/>
+                <w14:ligatures w14:val="none"/>
+              </w:rPr>
+            </w:pPr>
+            <w:r>
+              <w:rPr>
+                <w:rFonts w:ascii="Calibri" w:eastAsia="Times New Roman" w:hAnsi="Calibri" w:cs="Calibri"/>
+                <w:color w:val="000000"/>
+                <w:kern w:val="0"/>
+                <w:lang w:eastAsia="es-GT"/>
+                <w14:ligatures w14:val="none"/>
+              </w:rPr>
+              <w:t>180</w:t>
+            </w:r>
+          </w:p>
+        </w:tc>
+        <w:tc>
+          <w:tcPr>
+            <w:tcW w:w="4637" w:type="dxa"/>
+            <w:tcBorders>
+              <w:top w:val="nil"/>
+              <w:left w:val="nil"/>
+              <w:bottom w:val="nil"/>
+              <w:right w:val="nil"/>
+            </w:tcBorders>
+            <w:shd w:val="clear" w:color="auto" w:fill="auto"/>
+            <w:noWrap/>
+            <w:vAlign w:val="bottom"/>
+            <w:hideMark/>
+          </w:tcPr>
+          <w:p>
+            <w:pPr>
+              <w:spacing w:after="0" w:line="240" w:lineRule="auto"/>
+              <w:rPr>
+                <w:rFonts w:ascii="Calibri" w:eastAsia="Times New Roman" w:hAnsi="Calibri" w:cs="Calibri"/>
+                <w:color w:val="000000"/>
+                <w:kern w:val="0"/>
+                <w:lang w:eastAsia="es-GT"/>
+                <w14:ligatures w14:val="none"/>
+              </w:rPr>
+            </w:pPr>
+            <w:r>
+              <w:rPr>
+                <w:rFonts w:ascii="Calibri" w:eastAsia="Times New Roman" w:hAnsi="Calibri" w:cs="Calibri"/>
+                <w:color w:val="000000"/>
+                <w:kern w:val="0"/>
+                <w:lang w:eastAsia="es-GT"/>
+                <w14:ligatures w14:val="none"/>
+              </w:rPr>
+              <w:t>Homicidio culposo</w:t>
+            </w:r>
+          </w:p>
+        </w:tc>
+      </w:tr>
+      <w:tr>
+        <w:trPr>
+          <w:trHeight w:val="300"/>
+        </w:trPr>
+        <w:tc>
+          <w:tcPr>
+            <w:tcW w:w="1200" w:type="dxa"/>
+            <w:tcBorders>
+              <w:top w:val="nil"/>
+              <w:left w:val="nil"/>
+              <w:bottom w:val="nil"/>
+              <w:right w:val="nil"/>
+            </w:tcBorders>
+            <w:shd w:val="clear" w:color="auto" w:fill="auto"/>
+            <w:noWrap/>
+            <w:vAlign w:val="bottom"/>
+            <w:hideMark/>
+          </w:tcPr>
+          <w:p>
+            <w:pPr>
+              <w:spacing w:after="0" w:line="240" w:lineRule="auto"/>
+              <w:jc w:val="right"/>
+              <w:rPr>
+                <w:rFonts w:ascii="Calibri" w:eastAsia="Times New Roman" w:hAnsi="Calibri" w:cs="Calibri"/>
+                <w:color w:val="000000"/>
+                <w:kern w:val="0"/>
+                <w:lang w:eastAsia="es-GT"/>
+                <w14:ligatures w14:val="none"/>
+              </w:rPr>
+            </w:pPr>
+            <w:r>
+              <w:rPr>
+                <w:rFonts w:ascii="Calibri" w:eastAsia="Times New Roman" w:hAnsi="Calibri" w:cs="Calibri"/>
+                <w:color w:val="000000"/>
+                <w:kern w:val="0"/>
+                <w:lang w:eastAsia="es-GT"/>
+                <w14:ligatures w14:val="none"/>
+              </w:rPr>
+              <w:t>181</w:t>
+            </w:r>
+          </w:p>
+        </w:tc>
+        <w:tc>
+          <w:tcPr>
+            <w:tcW w:w="4637" w:type="dxa"/>
+            <w:tcBorders>
+              <w:top w:val="nil"/>
+              <w:left w:val="nil"/>
+              <w:bottom w:val="nil"/>
+              <w:right w:val="nil"/>
+            </w:tcBorders>
+            <w:shd w:val="clear" w:color="auto" w:fill="auto"/>
+            <w:noWrap/>
+            <w:vAlign w:val="bottom"/>
+            <w:hideMark/>
+          </w:tcPr>
+          <w:p>
+            <w:pPr>
+              <w:spacing w:after="0" w:line="240" w:lineRule="auto"/>
+              <w:rPr>
+                <w:rFonts w:ascii="Calibri" w:eastAsia="Times New Roman" w:hAnsi="Calibri" w:cs="Calibri"/>
+                <w:color w:val="000000"/>
+                <w:kern w:val="0"/>
+                <w:lang w:eastAsia="es-GT"/>
+                <w14:ligatures w14:val="none"/>
+              </w:rPr>
+            </w:pPr>
+            <w:r>
+              <w:rPr>
+                <w:rFonts w:ascii="Calibri" w:eastAsia="Times New Roman" w:hAnsi="Calibri" w:cs="Calibri"/>
+                <w:color w:val="000000"/>
+                <w:kern w:val="0"/>
+                <w:lang w:eastAsia="es-GT"/>
+                <w14:ligatures w14:val="none"/>
+              </w:rPr>
+              <w:t>Homicidio preterintencional</w:t>
+            </w:r>
+          </w:p>
+        </w:tc>
+      </w:tr>
+      <w:tr>
+        <w:trPr>
+          <w:trHeight w:val="300"/>
+        </w:trPr>
+        <w:tc>
+          <w:tcPr>
+            <w:tcW w:w="1200" w:type="dxa"/>
+            <w:tcBorders>
+              <w:top w:val="nil"/>
+              <w:left w:val="nil"/>
+              <w:bottom w:val="nil"/>
+              <w:right w:val="nil"/>
+            </w:tcBorders>
+            <w:shd w:val="clear" w:color="auto" w:fill="auto"/>
+            <w:noWrap/>
+            <w:vAlign w:val="bottom"/>
+            <w:hideMark/>
+          </w:tcPr>
+          <w:p>
+            <w:pPr>
+              <w:spacing w:after="0" w:line="240" w:lineRule="auto"/>
+              <w:jc w:val="right"/>
+              <w:rPr>
+                <w:rFonts w:ascii="Calibri" w:eastAsia="Times New Roman" w:hAnsi="Calibri" w:cs="Calibri"/>
+                <w:color w:val="000000"/>
+                <w:kern w:val="0"/>
+                <w:lang w:eastAsia="es-GT"/>
+                <w14:ligatures w14:val="none"/>
+              </w:rPr>
+            </w:pPr>
+            <w:r>
+              <w:rPr>
+                <w:rFonts w:ascii="Calibri" w:eastAsia="Times New Roman" w:hAnsi="Calibri" w:cs="Calibri"/>
+                <w:color w:val="000000"/>
+                <w:kern w:val="0"/>
+                <w:lang w:eastAsia="es-GT"/>
+                <w14:ligatures w14:val="none"/>
+              </w:rPr>
+              <w:t>182</w:t>
+            </w:r>
+          </w:p>
+        </w:tc>
+        <w:tc>
+          <w:tcPr>
+            <w:tcW w:w="4637" w:type="dxa"/>
+            <w:tcBorders>
+              <w:top w:val="nil"/>
+              <w:left w:val="nil"/>
+              <w:bottom w:val="nil"/>
+              <w:right w:val="nil"/>
+            </w:tcBorders>
+            <w:shd w:val="clear" w:color="auto" w:fill="auto"/>
+            <w:noWrap/>
+            <w:vAlign w:val="bottom"/>
+            <w:hideMark/>
+          </w:tcPr>
+          <w:p>
+            <w:pPr>
+              <w:spacing w:after="0" w:line="240" w:lineRule="auto"/>
+              <w:rPr>
+                <w:rFonts w:ascii="Calibri" w:eastAsia="Times New Roman" w:hAnsi="Calibri" w:cs="Calibri"/>
+                <w:color w:val="000000"/>
+                <w:kern w:val="0"/>
+                <w:lang w:eastAsia="es-GT"/>
+                <w14:ligatures w14:val="none"/>
+              </w:rPr>
+            </w:pPr>
+            <w:r>
+              <w:rPr>
+                <w:rFonts w:ascii="Calibri" w:eastAsia="Times New Roman" w:hAnsi="Calibri" w:cs="Calibri"/>
+                <w:color w:val="000000"/>
+                <w:kern w:val="0"/>
+                <w:lang w:eastAsia="es-GT"/>
+                <w14:ligatures w14:val="none"/>
+              </w:rPr>
+              <w:t>Homicidio en riña tumultuaria</w:t>
+            </w:r>
+          </w:p>
+        </w:tc>
+      </w:tr>
+    </w:tbl>
+    <w:p>
+      <w:r>
+        <w:t>El conjunto de datos utilizado para la ejecución de apriori fue de tamaño 36,5031 y el conjunto de reglas fue de 1,280, con 580 reglas que involucran el sexo del agraviado y en todos los casos la regla incluye a hombres y mujeres.</w:t>
+      </w:r>
+    </w:p>
     <w:p/>
     <w:sectPr>
       <w:pgSz w:w="12240" w:h="15840"/>
@@ -193,6 +921,127 @@
     </w:sectPr>
   </w:body>
 </w:document>
+</file>
+
+<file path=word/numbering.xml><?xml version="1.0" encoding="utf-8"?>
+<w:numbering xmlns:wpc="http://schemas.microsoft.com/office/word/2010/wordprocessingCanvas" xmlns:cx="http://schemas.microsoft.com/office/drawing/2014/chartex" xmlns:cx1="http://schemas.microsoft.com/office/drawing/2015/9/8/chartex" xmlns:cx2="http://schemas.microsoft.com/office/drawing/2015/10/21/chartex" xmlns:cx3="http://schemas.microsoft.com/office/drawing/2016/5/9/chartex" xmlns:cx4="http://schemas.microsoft.com/office/drawing/2016/5/10/chartex" xmlns:cx5="http://schemas.microsoft.com/office/drawing/2016/5/11/chartex" xmlns:cx6="http://schemas.microsoft.com/office/drawing/2016/5/12/chartex" xmlns:cx7="http://schemas.microsoft.com/office/drawing/2016/5/13/chartex" xmlns:cx8="http://schemas.microsoft.com/office/drawing/2016/5/14/chartex" xmlns:mc="http://schemas.openxmlformats.org/markup-compatibility/2006" xmlns:aink="http://schemas.microsoft.com/office/drawing/2016/ink" xmlns:am3d="http://schemas.microsoft.com/office/drawing/2017/model3d" xmlns:o="urn:schemas-microsoft-com:office:office" xmlns:oel="http://schemas.microsoft.com/office/2019/extlst" xmlns:r="http://schemas.openxmlformats.org/officeDocument/2006/relationships" xmlns:m="http://schemas.openxmlformats.org/officeDocument/2006/math" xmlns:v="urn:schemas-microsoft-com:vml" xmlns:wp14="http://schemas.microsoft.com/office/word/2010/wordprocessingDrawing" xmlns:wp="http://schemas.openxmlformats.org/drawingml/2006/wordprocessingDrawing" xmlns:w10="urn:schemas-microsoft-com:office:word" xmlns:w="http://schemas.openxmlformats.org/wordprocessingml/2006/main" xmlns:w14="http://schemas.microsoft.com/office/word/2010/wordml" xmlns:w15="http://schemas.microsoft.com/office/word/2012/wordml" xmlns:w16cex="http://schemas.microsoft.com/office/word/2018/wordml/cex" xmlns:w16cid="http://schemas.microsoft.com/office/word/2016/wordml/cid" xmlns:w16="http://schemas.microsoft.com/office/word/2018/wordml" xmlns:w16du="http://schemas.microsoft.com/office/word/2023/wordml/word16du" xmlns:w16sdtdh="http://schemas.microsoft.com/office/word/2020/wordml/sdtdatahash" xmlns:w16se="http://schemas.microsoft.com/office/word/2015/wordml/symex" xmlns:wpg="http://schemas.microsoft.com/office/word/2010/wordprocessingGroup" xmlns:wpi="http://schemas.microsoft.com/office/word/2010/wordprocessingInk" xmlns:wne="http://schemas.microsoft.com/office/word/2006/wordml" xmlns:wps="http://schemas.microsoft.com/office/word/2010/wordprocessingShape" mc:Ignorable="w14 w15 w16se w16cid w16 w16cex w16sdtdh w16du wp14">
+  <w:abstractNum w:abstractNumId="0" w15:restartNumberingAfterBreak="0">
+    <w:nsid w:val="33E93FCF"/>
+    <w:multiLevelType w:val="hybridMultilevel"/>
+    <w:tmpl w:val="F0E8A0F8"/>
+    <w:lvl w:ilvl="0" w:tplc="7F58CE46">
+      <w:start w:val="1"/>
+      <w:numFmt w:val="bullet"/>
+      <w:lvlText w:val=""/>
+      <w:lvlJc w:val="left"/>
+      <w:pPr>
+        <w:ind w:left="720" w:hanging="360"/>
+      </w:pPr>
+      <w:rPr>
+        <w:rFonts w:ascii="Symbol" w:eastAsiaTheme="minorHAnsi" w:hAnsi="Symbol" w:cstheme="minorBidi" w:hint="default"/>
+      </w:rPr>
+    </w:lvl>
+    <w:lvl w:ilvl="1" w:tplc="100A0003" w:tentative="1">
+      <w:start w:val="1"/>
+      <w:numFmt w:val="bullet"/>
+      <w:lvlText w:val="o"/>
+      <w:lvlJc w:val="left"/>
+      <w:pPr>
+        <w:ind w:left="1440" w:hanging="360"/>
+      </w:pPr>
+      <w:rPr>
+        <w:rFonts w:ascii="Courier New" w:hAnsi="Courier New" w:cs="Courier New" w:hint="default"/>
+      </w:rPr>
+    </w:lvl>
+    <w:lvl w:ilvl="2" w:tplc="100A0005" w:tentative="1">
+      <w:start w:val="1"/>
+      <w:numFmt w:val="bullet"/>
+      <w:lvlText w:val=""/>
+      <w:lvlJc w:val="left"/>
+      <w:pPr>
+        <w:ind w:left="2160" w:hanging="360"/>
+      </w:pPr>
+      <w:rPr>
+        <w:rFonts w:ascii="Wingdings" w:hAnsi="Wingdings" w:hint="default"/>
+      </w:rPr>
+    </w:lvl>
+    <w:lvl w:ilvl="3" w:tplc="100A0001" w:tentative="1">
+      <w:start w:val="1"/>
+      <w:numFmt w:val="bullet"/>
+      <w:lvlText w:val=""/>
+      <w:lvlJc w:val="left"/>
+      <w:pPr>
+        <w:ind w:left="2880" w:hanging="360"/>
+      </w:pPr>
+      <w:rPr>
+        <w:rFonts w:ascii="Symbol" w:hAnsi="Symbol" w:hint="default"/>
+      </w:rPr>
+    </w:lvl>
+    <w:lvl w:ilvl="4" w:tplc="100A0003" w:tentative="1">
+      <w:start w:val="1"/>
+      <w:numFmt w:val="bullet"/>
+      <w:lvlText w:val="o"/>
+      <w:lvlJc w:val="left"/>
+      <w:pPr>
+        <w:ind w:left="3600" w:hanging="360"/>
+      </w:pPr>
+      <w:rPr>
+        <w:rFonts w:ascii="Courier New" w:hAnsi="Courier New" w:cs="Courier New" w:hint="default"/>
+      </w:rPr>
+    </w:lvl>
+    <w:lvl w:ilvl="5" w:tplc="100A0005" w:tentative="1">
+      <w:start w:val="1"/>
+      <w:numFmt w:val="bullet"/>
+      <w:lvlText w:val=""/>
+      <w:lvlJc w:val="left"/>
+      <w:pPr>
+        <w:ind w:left="4320" w:hanging="360"/>
+      </w:pPr>
+      <w:rPr>
+        <w:rFonts w:ascii="Wingdings" w:hAnsi="Wingdings" w:hint="default"/>
+      </w:rPr>
+    </w:lvl>
+    <w:lvl w:ilvl="6" w:tplc="100A0001" w:tentative="1">
+      <w:start w:val="1"/>
+      <w:numFmt w:val="bullet"/>
+      <w:lvlText w:val=""/>
+      <w:lvlJc w:val="left"/>
+      <w:pPr>
+        <w:ind w:left="5040" w:hanging="360"/>
+      </w:pPr>
+      <w:rPr>
+        <w:rFonts w:ascii="Symbol" w:hAnsi="Symbol" w:hint="default"/>
+      </w:rPr>
+    </w:lvl>
+    <w:lvl w:ilvl="7" w:tplc="100A0003" w:tentative="1">
+      <w:start w:val="1"/>
+      <w:numFmt w:val="bullet"/>
+      <w:lvlText w:val="o"/>
+      <w:lvlJc w:val="left"/>
+      <w:pPr>
+        <w:ind w:left="5760" w:hanging="360"/>
+      </w:pPr>
+      <w:rPr>
+        <w:rFonts w:ascii="Courier New" w:hAnsi="Courier New" w:cs="Courier New" w:hint="default"/>
+      </w:rPr>
+    </w:lvl>
+    <w:lvl w:ilvl="8" w:tplc="100A0005" w:tentative="1">
+      <w:start w:val="1"/>
+      <w:numFmt w:val="bullet"/>
+      <w:lvlText w:val=""/>
+      <w:lvlJc w:val="left"/>
+      <w:pPr>
+        <w:ind w:left="6480" w:hanging="360"/>
+      </w:pPr>
+      <w:rPr>
+        <w:rFonts w:ascii="Wingdings" w:hAnsi="Wingdings" w:hint="default"/>
+      </w:rPr>
+    </w:lvl>
+  </w:abstractNum>
+  <w:num w:numId="1" w16cid:durableId="2038771466">
+    <w:abstractNumId w:val="0"/>
+  </w:num>
+</w:numbering>
 </file>
 
 <file path=word/styles.xml><?xml version="1.0" encoding="utf-8"?>
@@ -799,7 +1648,6 @@
   <w:style w:type="character" w:default="1" w:styleId="Fuentedeprrafopredeter">
     <w:name w:val="Default Paragraph Font"/>
     <w:uiPriority w:val="1"/>
-    <w:semiHidden/>
     <w:unhideWhenUsed/>
   </w:style>
   <w:style w:type="table" w:default="1" w:styleId="Tablanormal">

</xml_diff>

<commit_message>
ADD Análisis sobre FP y ajustes en Apriori
</commit_message>
<xml_diff>
--- a/Proyecto Notas.docx
+++ b/Proyecto Notas.docx
@@ -13,7 +13,7 @@
           <w:noProof/>
         </w:rPr>
         <w:drawing>
-          <wp:anchor distT="0" distB="0" distL="114300" distR="114300" simplePos="0" relativeHeight="251659264" behindDoc="0" locked="0" layoutInCell="1" allowOverlap="1" wp14:anchorId="4728831A" wp14:editId="2BE89A55">
+          <wp:anchor distT="0" distB="0" distL="114300" distR="114300" simplePos="0" relativeHeight="251659264" behindDoc="0" locked="0" layoutInCell="1" allowOverlap="1" wp14:anchorId="4728831A" wp14:editId="422B0902">
             <wp:simplePos x="0" y="0"/>
             <wp:positionH relativeFrom="margin">
               <wp:posOffset>-267071</wp:posOffset>
@@ -141,11 +141,19 @@
           <w:lang w:val="es-MX"/>
         </w:rPr>
       </w:pPr>
+      <w:proofErr w:type="gramStart"/>
       <w:r>
         <w:rPr>
           <w:lang w:val="es-MX"/>
         </w:rPr>
-        <w:t>Carnet: 999013655</w:t>
+        <w:t>Carnet</w:t>
+      </w:r>
+      <w:proofErr w:type="gramEnd"/>
+      <w:r>
+        <w:rPr>
+          <w:lang w:val="es-MX"/>
+        </w:rPr>
+        <w:t>: 999013655</w:t>
       </w:r>
     </w:p>
     <w:p>
@@ -263,8 +271,13 @@
               <w:t>delito_com</w:t>
             </w:r>
             <w:proofErr w:type="spellEnd"/>
-            <w:r>
-              <w:t>=[57,227)} =&gt; </w:t>
+            <w:proofErr w:type="gramStart"/>
+            <w:r>
+              <w:t>=[</w:t>
+            </w:r>
+            <w:proofErr w:type="gramEnd"/>
+            <w:r>
+              <w:t>57,227)} =&gt; </w:t>
             </w:r>
           </w:p>
           <w:p>
@@ -912,6 +925,1575 @@
         <w:t>El conjunto de datos utilizado para la ejecución de apriori fue de tamaño 36,5031 y el conjunto de reglas fue de 1,280, con 580 reglas que involucran el sexo del agraviado y en todos los casos la regla incluye a hombres y mujeres.</w:t>
       </w:r>
     </w:p>
+    <w:p/>
+    <w:p>
+      <w:r>
+        <w:t>En conjunto de datos Sindicados 2023</w:t>
+      </w:r>
+    </w:p>
+    <w:p>
+      <w:r>
+        <w:t>Regla 03</w:t>
+      </w:r>
+    </w:p>
+    <w:tbl>
+      <w:tblPr>
+        <w:tblW w:w="8871" w:type="dxa"/>
+        <w:tblCellSpacing w:w="0" w:type="dxa"/>
+        <w:shd w:val="clear" w:color="auto" w:fill="FFFFFF"/>
+        <w:tblCellMar>
+          <w:top w:w="15" w:type="dxa"/>
+          <w:left w:w="15" w:type="dxa"/>
+          <w:bottom w:w="15" w:type="dxa"/>
+          <w:right w:w="15" w:type="dxa"/>
+        </w:tblCellMar>
+        <w:tblLook w:val="04A0" w:firstRow="1" w:lastRow="0" w:firstColumn="1" w:lastColumn="0" w:noHBand="0" w:noVBand="1"/>
+      </w:tblPr>
+      <w:tblGrid>
+        <w:gridCol w:w="2912"/>
+        <w:gridCol w:w="1321"/>
+        <w:gridCol w:w="1290"/>
+        <w:gridCol w:w="1260"/>
+        <w:gridCol w:w="1172"/>
+        <w:gridCol w:w="916"/>
+      </w:tblGrid>
+      <w:tr>
+        <w:trPr>
+          <w:trHeight w:val="345"/>
+          <w:tblCellSpacing w:w="0" w:type="dxa"/>
+        </w:trPr>
+        <w:tc>
+          <w:tcPr>
+            <w:tcW w:w="2897" w:type="dxa"/>
+            <w:tcBorders>
+              <w:top w:val="nil"/>
+              <w:left w:val="nil"/>
+              <w:bottom w:val="single" w:sz="6" w:space="0" w:color="D6DADC"/>
+              <w:right w:val="single" w:sz="6" w:space="0" w:color="D6DADC"/>
+            </w:tcBorders>
+            <w:shd w:val="clear" w:color="auto" w:fill="FFFFFF"/>
+            <w:noWrap/>
+            <w:tcMar>
+              <w:top w:w="60" w:type="dxa"/>
+              <w:left w:w="75" w:type="dxa"/>
+              <w:bottom w:w="60" w:type="dxa"/>
+              <w:right w:w="75" w:type="dxa"/>
+            </w:tcMar>
+            <w:vAlign w:val="center"/>
+            <w:hideMark/>
+          </w:tcPr>
+          <w:p>
+            <w:r>
+              <w:t>{</w:t>
+            </w:r>
+            <w:proofErr w:type="spellStart"/>
+            <w:r>
+              <w:t>est_conyugal</w:t>
+            </w:r>
+            <w:proofErr w:type="spellEnd"/>
+            <w:r>
+              <w:t>=Casado} =&gt;</w:t>
+            </w:r>
+          </w:p>
+          <w:p>
+            <w:r>
+              <w:t> {</w:t>
+            </w:r>
+            <w:proofErr w:type="spellStart"/>
+            <w:r>
+              <w:t>delito_com</w:t>
+            </w:r>
+            <w:proofErr w:type="spellEnd"/>
+            <w:proofErr w:type="gramStart"/>
+            <w:r>
+              <w:t>=[</w:t>
+            </w:r>
+            <w:proofErr w:type="gramEnd"/>
+            <w:r>
+              <w:t>154,901]}</w:t>
+            </w:r>
+          </w:p>
+        </w:tc>
+        <w:tc>
+          <w:tcPr>
+            <w:tcW w:w="1306" w:type="dxa"/>
+            <w:tcBorders>
+              <w:top w:val="nil"/>
+              <w:left w:val="nil"/>
+              <w:bottom w:val="single" w:sz="6" w:space="0" w:color="D6DADC"/>
+              <w:right w:val="single" w:sz="6" w:space="0" w:color="D6DADC"/>
+            </w:tcBorders>
+            <w:shd w:val="clear" w:color="auto" w:fill="FFFFFF"/>
+            <w:noWrap/>
+            <w:tcMar>
+              <w:top w:w="60" w:type="dxa"/>
+              <w:left w:w="75" w:type="dxa"/>
+              <w:bottom w:w="60" w:type="dxa"/>
+              <w:right w:w="75" w:type="dxa"/>
+            </w:tcMar>
+            <w:vAlign w:val="center"/>
+            <w:hideMark/>
+          </w:tcPr>
+          <w:p>
+            <w:r>
+              <w:t>0.2593510</w:t>
+            </w:r>
+          </w:p>
+        </w:tc>
+        <w:tc>
+          <w:tcPr>
+            <w:tcW w:w="1275" w:type="dxa"/>
+            <w:tcBorders>
+              <w:top w:val="nil"/>
+              <w:left w:val="nil"/>
+              <w:bottom w:val="single" w:sz="6" w:space="0" w:color="D6DADC"/>
+              <w:right w:val="single" w:sz="6" w:space="0" w:color="D6DADC"/>
+            </w:tcBorders>
+            <w:shd w:val="clear" w:color="auto" w:fill="FFFFFF"/>
+            <w:noWrap/>
+            <w:tcMar>
+              <w:top w:w="60" w:type="dxa"/>
+              <w:left w:w="75" w:type="dxa"/>
+              <w:bottom w:w="60" w:type="dxa"/>
+              <w:right w:w="75" w:type="dxa"/>
+            </w:tcMar>
+            <w:vAlign w:val="center"/>
+            <w:hideMark/>
+          </w:tcPr>
+          <w:p>
+            <w:r>
+              <w:t>0.6580750</w:t>
+            </w:r>
+          </w:p>
+        </w:tc>
+        <w:tc>
+          <w:tcPr>
+            <w:tcW w:w="1245" w:type="dxa"/>
+            <w:tcBorders>
+              <w:top w:val="nil"/>
+              <w:left w:val="nil"/>
+              <w:bottom w:val="single" w:sz="6" w:space="0" w:color="D6DADC"/>
+              <w:right w:val="single" w:sz="6" w:space="0" w:color="D6DADC"/>
+            </w:tcBorders>
+            <w:shd w:val="clear" w:color="auto" w:fill="FFFFFF"/>
+            <w:noWrap/>
+            <w:tcMar>
+              <w:top w:w="60" w:type="dxa"/>
+              <w:left w:w="75" w:type="dxa"/>
+              <w:bottom w:w="60" w:type="dxa"/>
+              <w:right w:w="75" w:type="dxa"/>
+            </w:tcMar>
+            <w:vAlign w:val="center"/>
+            <w:hideMark/>
+          </w:tcPr>
+          <w:p>
+            <w:r>
+              <w:t>0.3941055</w:t>
+            </w:r>
+          </w:p>
+        </w:tc>
+        <w:tc>
+          <w:tcPr>
+            <w:tcW w:w="1157" w:type="dxa"/>
+            <w:tcBorders>
+              <w:top w:val="nil"/>
+              <w:left w:val="nil"/>
+              <w:bottom w:val="single" w:sz="6" w:space="0" w:color="D6DADC"/>
+              <w:right w:val="single" w:sz="6" w:space="0" w:color="D6DADC"/>
+            </w:tcBorders>
+            <w:shd w:val="clear" w:color="auto" w:fill="FFFFFF"/>
+            <w:noWrap/>
+            <w:tcMar>
+              <w:top w:w="60" w:type="dxa"/>
+              <w:left w:w="75" w:type="dxa"/>
+              <w:bottom w:w="60" w:type="dxa"/>
+              <w:right w:w="75" w:type="dxa"/>
+            </w:tcMar>
+            <w:vAlign w:val="center"/>
+            <w:hideMark/>
+          </w:tcPr>
+          <w:p>
+            <w:r>
+              <w:t>0.9838951</w:t>
+            </w:r>
+          </w:p>
+        </w:tc>
+        <w:tc>
+          <w:tcPr>
+            <w:tcW w:w="0" w:type="auto"/>
+            <w:tcBorders>
+              <w:top w:val="nil"/>
+              <w:left w:val="nil"/>
+              <w:bottom w:val="single" w:sz="6" w:space="0" w:color="D6DADC"/>
+              <w:right w:val="single" w:sz="6" w:space="0" w:color="D6DADC"/>
+            </w:tcBorders>
+            <w:shd w:val="clear" w:color="auto" w:fill="FFFFFF"/>
+            <w:noWrap/>
+            <w:tcMar>
+              <w:top w:w="60" w:type="dxa"/>
+              <w:left w:w="75" w:type="dxa"/>
+              <w:bottom w:w="60" w:type="dxa"/>
+              <w:right w:w="75" w:type="dxa"/>
+            </w:tcMar>
+            <w:vAlign w:val="center"/>
+            <w:hideMark/>
+          </w:tcPr>
+          <w:p>
+            <w:r>
+              <w:t>9319</w:t>
+            </w:r>
+          </w:p>
+        </w:tc>
+      </w:tr>
+    </w:tbl>
+    <w:p/>
+    <w:tbl>
+      <w:tblPr>
+        <w:tblW w:w="9074" w:type="dxa"/>
+        <w:tblCellSpacing w:w="0" w:type="dxa"/>
+        <w:shd w:val="clear" w:color="auto" w:fill="FFFFFF"/>
+        <w:tblCellMar>
+          <w:top w:w="15" w:type="dxa"/>
+          <w:left w:w="15" w:type="dxa"/>
+          <w:bottom w:w="15" w:type="dxa"/>
+          <w:right w:w="15" w:type="dxa"/>
+        </w:tblCellMar>
+        <w:tblLook w:val="04A0" w:firstRow="1" w:lastRow="0" w:firstColumn="1" w:lastColumn="0" w:noHBand="0" w:noVBand="1"/>
+      </w:tblPr>
+      <w:tblGrid>
+        <w:gridCol w:w="653"/>
+        <w:gridCol w:w="2695"/>
+        <w:gridCol w:w="1213"/>
+        <w:gridCol w:w="1198"/>
+        <w:gridCol w:w="1183"/>
+        <w:gridCol w:w="1183"/>
+        <w:gridCol w:w="949"/>
+      </w:tblGrid>
+      <w:tr>
+        <w:trPr>
+          <w:trHeight w:val="345"/>
+          <w:tblCellSpacing w:w="0" w:type="dxa"/>
+        </w:trPr>
+        <w:tc>
+          <w:tcPr>
+            <w:tcW w:w="0" w:type="auto"/>
+            <w:tcBorders>
+              <w:top w:val="nil"/>
+              <w:left w:val="nil"/>
+              <w:bottom w:val="single" w:sz="6" w:space="0" w:color="D6DADC"/>
+              <w:right w:val="single" w:sz="6" w:space="0" w:color="D6DADC"/>
+            </w:tcBorders>
+            <w:shd w:val="clear" w:color="auto" w:fill="F4F8F9"/>
+            <w:noWrap/>
+            <w:tcMar>
+              <w:top w:w="60" w:type="dxa"/>
+              <w:left w:w="75" w:type="dxa"/>
+              <w:bottom w:w="60" w:type="dxa"/>
+              <w:right w:w="75" w:type="dxa"/>
+            </w:tcMar>
+            <w:vAlign w:val="center"/>
+            <w:hideMark/>
+          </w:tcPr>
+          <w:p>
+            <w:pPr>
+              <w:rPr>
+                <w:b/>
+                <w:bCs/>
+              </w:rPr>
+            </w:pPr>
+            <w:r>
+              <w:rPr>
+                <w:b/>
+                <w:bCs/>
+              </w:rPr>
+              <w:t>623</w:t>
+            </w:r>
+          </w:p>
+        </w:tc>
+        <w:tc>
+          <w:tcPr>
+            <w:tcW w:w="2680" w:type="dxa"/>
+            <w:tcBorders>
+              <w:top w:val="nil"/>
+              <w:left w:val="nil"/>
+              <w:bottom w:val="single" w:sz="6" w:space="0" w:color="D6DADC"/>
+              <w:right w:val="single" w:sz="6" w:space="0" w:color="D6DADC"/>
+            </w:tcBorders>
+            <w:shd w:val="clear" w:color="auto" w:fill="FFFFFF"/>
+            <w:noWrap/>
+            <w:tcMar>
+              <w:top w:w="60" w:type="dxa"/>
+              <w:left w:w="75" w:type="dxa"/>
+              <w:bottom w:w="60" w:type="dxa"/>
+              <w:right w:w="75" w:type="dxa"/>
+            </w:tcMar>
+            <w:vAlign w:val="center"/>
+            <w:hideMark/>
+          </w:tcPr>
+          <w:p>
+            <w:r>
+              <w:t>{</w:t>
+            </w:r>
+            <w:proofErr w:type="spellStart"/>
+            <w:r>
+              <w:t>est_conyugal</w:t>
+            </w:r>
+            <w:proofErr w:type="spellEnd"/>
+            <w:r>
+              <w:t>=Soltero,</w:t>
+            </w:r>
+          </w:p>
+          <w:p>
+            <w:proofErr w:type="spellStart"/>
+            <w:r>
+              <w:t>delito_com</w:t>
+            </w:r>
+            <w:proofErr w:type="spellEnd"/>
+            <w:proofErr w:type="gramStart"/>
+            <w:r>
+              <w:t>=[</w:t>
+            </w:r>
+            <w:proofErr w:type="gramEnd"/>
+            <w:r>
+              <w:t>154,901]} =&gt; </w:t>
+            </w:r>
+          </w:p>
+          <w:p>
+            <w:r>
+              <w:t>{</w:t>
+            </w:r>
+            <w:proofErr w:type="spellStart"/>
+            <w:r>
+              <w:t>sexo_per</w:t>
+            </w:r>
+            <w:proofErr w:type="spellEnd"/>
+            <w:r>
+              <w:t>=Hombre}</w:t>
+            </w:r>
+          </w:p>
+        </w:tc>
+        <w:tc>
+          <w:tcPr>
+            <w:tcW w:w="1198" w:type="dxa"/>
+            <w:tcBorders>
+              <w:top w:val="nil"/>
+              <w:left w:val="nil"/>
+              <w:bottom w:val="single" w:sz="6" w:space="0" w:color="D6DADC"/>
+              <w:right w:val="single" w:sz="6" w:space="0" w:color="D6DADC"/>
+            </w:tcBorders>
+            <w:shd w:val="clear" w:color="auto" w:fill="FFFFFF"/>
+            <w:noWrap/>
+            <w:tcMar>
+              <w:top w:w="60" w:type="dxa"/>
+              <w:left w:w="75" w:type="dxa"/>
+              <w:bottom w:w="60" w:type="dxa"/>
+              <w:right w:w="75" w:type="dxa"/>
+            </w:tcMar>
+            <w:vAlign w:val="center"/>
+            <w:hideMark/>
+          </w:tcPr>
+          <w:p>
+            <w:r>
+              <w:t>0.3099744</w:t>
+            </w:r>
+          </w:p>
+        </w:tc>
+        <w:tc>
+          <w:tcPr>
+            <w:tcW w:w="1183" w:type="dxa"/>
+            <w:tcBorders>
+              <w:top w:val="nil"/>
+              <w:left w:val="nil"/>
+              <w:bottom w:val="single" w:sz="6" w:space="0" w:color="D6DADC"/>
+              <w:right w:val="single" w:sz="6" w:space="0" w:color="D6DADC"/>
+            </w:tcBorders>
+            <w:shd w:val="clear" w:color="auto" w:fill="FFFFFF"/>
+            <w:noWrap/>
+            <w:tcMar>
+              <w:top w:w="60" w:type="dxa"/>
+              <w:left w:w="75" w:type="dxa"/>
+              <w:bottom w:w="60" w:type="dxa"/>
+              <w:right w:w="75" w:type="dxa"/>
+            </w:tcMar>
+            <w:vAlign w:val="center"/>
+            <w:hideMark/>
+          </w:tcPr>
+          <w:p>
+            <w:r>
+              <w:t>0.7813947</w:t>
+            </w:r>
+          </w:p>
+        </w:tc>
+        <w:tc>
+          <w:tcPr>
+            <w:tcW w:w="1168" w:type="dxa"/>
+            <w:tcBorders>
+              <w:top w:val="nil"/>
+              <w:left w:val="nil"/>
+              <w:bottom w:val="single" w:sz="6" w:space="0" w:color="D6DADC"/>
+              <w:right w:val="single" w:sz="6" w:space="0" w:color="D6DADC"/>
+            </w:tcBorders>
+            <w:shd w:val="clear" w:color="auto" w:fill="FFFFFF"/>
+            <w:noWrap/>
+            <w:tcMar>
+              <w:top w:w="60" w:type="dxa"/>
+              <w:left w:w="75" w:type="dxa"/>
+              <w:bottom w:w="60" w:type="dxa"/>
+              <w:right w:w="75" w:type="dxa"/>
+            </w:tcMar>
+            <w:vAlign w:val="center"/>
+            <w:hideMark/>
+          </w:tcPr>
+          <w:p>
+            <w:r>
+              <w:t>0.3966938</w:t>
+            </w:r>
+          </w:p>
+        </w:tc>
+        <w:tc>
+          <w:tcPr>
+            <w:tcW w:w="1168" w:type="dxa"/>
+            <w:tcBorders>
+              <w:top w:val="nil"/>
+              <w:left w:val="nil"/>
+              <w:bottom w:val="single" w:sz="6" w:space="0" w:color="D6DADC"/>
+              <w:right w:val="single" w:sz="6" w:space="0" w:color="D6DADC"/>
+            </w:tcBorders>
+            <w:shd w:val="clear" w:color="auto" w:fill="FFFFFF"/>
+            <w:noWrap/>
+            <w:tcMar>
+              <w:top w:w="60" w:type="dxa"/>
+              <w:left w:w="75" w:type="dxa"/>
+              <w:bottom w:w="60" w:type="dxa"/>
+              <w:right w:w="75" w:type="dxa"/>
+            </w:tcMar>
+            <w:vAlign w:val="center"/>
+            <w:hideMark/>
+          </w:tcPr>
+          <w:p>
+            <w:r>
+              <w:t>1.1103802</w:t>
+            </w:r>
+          </w:p>
+        </w:tc>
+        <w:tc>
+          <w:tcPr>
+            <w:tcW w:w="0" w:type="auto"/>
+            <w:tcBorders>
+              <w:top w:val="nil"/>
+              <w:left w:val="nil"/>
+              <w:bottom w:val="single" w:sz="6" w:space="0" w:color="D6DADC"/>
+              <w:right w:val="single" w:sz="6" w:space="0" w:color="D6DADC"/>
+            </w:tcBorders>
+            <w:shd w:val="clear" w:color="auto" w:fill="FFFFFF"/>
+            <w:noWrap/>
+            <w:tcMar>
+              <w:top w:w="60" w:type="dxa"/>
+              <w:left w:w="75" w:type="dxa"/>
+              <w:bottom w:w="60" w:type="dxa"/>
+              <w:right w:w="75" w:type="dxa"/>
+            </w:tcMar>
+            <w:vAlign w:val="center"/>
+            <w:hideMark/>
+          </w:tcPr>
+          <w:p>
+            <w:r>
+              <w:t>11138</w:t>
+            </w:r>
+          </w:p>
+        </w:tc>
+      </w:tr>
+    </w:tbl>
+    <w:p/>
+    <w:tbl>
+      <w:tblPr>
+        <w:tblW w:w="9100" w:type="dxa"/>
+        <w:tblCellSpacing w:w="0" w:type="dxa"/>
+        <w:shd w:val="clear" w:color="auto" w:fill="FFFFFF"/>
+        <w:tblCellMar>
+          <w:top w:w="15" w:type="dxa"/>
+          <w:left w:w="15" w:type="dxa"/>
+          <w:bottom w:w="15" w:type="dxa"/>
+          <w:right w:w="15" w:type="dxa"/>
+        </w:tblCellMar>
+        <w:tblLook w:val="04A0" w:firstRow="1" w:lastRow="0" w:firstColumn="1" w:lastColumn="0" w:noHBand="0" w:noVBand="1"/>
+      </w:tblPr>
+      <w:tblGrid>
+        <w:gridCol w:w="681"/>
+        <w:gridCol w:w="2726"/>
+        <w:gridCol w:w="1224"/>
+        <w:gridCol w:w="1249"/>
+        <w:gridCol w:w="1183"/>
+        <w:gridCol w:w="1200"/>
+        <w:gridCol w:w="837"/>
+      </w:tblGrid>
+      <w:tr>
+        <w:trPr>
+          <w:trHeight w:val="345"/>
+          <w:tblCellSpacing w:w="0" w:type="dxa"/>
+        </w:trPr>
+        <w:tc>
+          <w:tcPr>
+            <w:tcW w:w="0" w:type="auto"/>
+            <w:tcBorders>
+              <w:top w:val="nil"/>
+              <w:left w:val="nil"/>
+              <w:bottom w:val="single" w:sz="6" w:space="0" w:color="D6DADC"/>
+              <w:right w:val="single" w:sz="6" w:space="0" w:color="D6DADC"/>
+            </w:tcBorders>
+            <w:shd w:val="clear" w:color="auto" w:fill="F4F8F9"/>
+            <w:noWrap/>
+            <w:tcMar>
+              <w:top w:w="60" w:type="dxa"/>
+              <w:left w:w="75" w:type="dxa"/>
+              <w:bottom w:w="60" w:type="dxa"/>
+              <w:right w:w="75" w:type="dxa"/>
+            </w:tcMar>
+            <w:vAlign w:val="center"/>
+            <w:hideMark/>
+          </w:tcPr>
+          <w:p>
+            <w:pPr>
+              <w:rPr>
+                <w:b/>
+                <w:bCs/>
+              </w:rPr>
+            </w:pPr>
+            <w:r>
+              <w:rPr>
+                <w:b/>
+                <w:bCs/>
+              </w:rPr>
+              <w:t>107</w:t>
+            </w:r>
+          </w:p>
+        </w:tc>
+        <w:tc>
+          <w:tcPr>
+            <w:tcW w:w="2711" w:type="dxa"/>
+            <w:tcBorders>
+              <w:top w:val="nil"/>
+              <w:left w:val="nil"/>
+              <w:bottom w:val="single" w:sz="6" w:space="0" w:color="D6DADC"/>
+              <w:right w:val="single" w:sz="6" w:space="0" w:color="D6DADC"/>
+            </w:tcBorders>
+            <w:shd w:val="clear" w:color="auto" w:fill="FFFFFF"/>
+            <w:noWrap/>
+            <w:tcMar>
+              <w:top w:w="60" w:type="dxa"/>
+              <w:left w:w="75" w:type="dxa"/>
+              <w:bottom w:w="60" w:type="dxa"/>
+              <w:right w:w="75" w:type="dxa"/>
+            </w:tcMar>
+            <w:vAlign w:val="center"/>
+            <w:hideMark/>
+          </w:tcPr>
+          <w:p>
+            <w:r>
+              <w:t>{</w:t>
+            </w:r>
+            <w:proofErr w:type="spellStart"/>
+            <w:r>
+              <w:t>sexo_per</w:t>
+            </w:r>
+            <w:proofErr w:type="spellEnd"/>
+            <w:r>
+              <w:t>=</w:t>
+            </w:r>
+            <w:proofErr w:type="spellStart"/>
+            <w:proofErr w:type="gramStart"/>
+            <w:r>
+              <w:t>Hombre,edad</w:t>
+            </w:r>
+            <w:proofErr w:type="spellEnd"/>
+            <w:proofErr w:type="gramEnd"/>
+            <w:r>
+              <w:t>_</w:t>
+            </w:r>
+          </w:p>
+          <w:p>
+            <w:proofErr w:type="spellStart"/>
+            <w:r>
+              <w:t>sind</w:t>
+            </w:r>
+            <w:proofErr w:type="spellEnd"/>
+            <w:proofErr w:type="gramStart"/>
+            <w:r>
+              <w:t>=[</w:t>
+            </w:r>
+            <w:proofErr w:type="gramEnd"/>
+            <w:r>
+              <w:t>9,26)} =&gt; </w:t>
+            </w:r>
+          </w:p>
+          <w:p>
+            <w:r>
+              <w:t>{</w:t>
+            </w:r>
+            <w:proofErr w:type="spellStart"/>
+            <w:r>
+              <w:t>delito_com</w:t>
+            </w:r>
+            <w:proofErr w:type="spellEnd"/>
+            <w:proofErr w:type="gramStart"/>
+            <w:r>
+              <w:t>=[</w:t>
+            </w:r>
+            <w:proofErr w:type="gramEnd"/>
+            <w:r>
+              <w:t>227,231]}</w:t>
+            </w:r>
+          </w:p>
+        </w:tc>
+        <w:tc>
+          <w:tcPr>
+            <w:tcW w:w="1209" w:type="dxa"/>
+            <w:tcBorders>
+              <w:top w:val="nil"/>
+              <w:left w:val="nil"/>
+              <w:bottom w:val="single" w:sz="6" w:space="0" w:color="D6DADC"/>
+              <w:right w:val="single" w:sz="6" w:space="0" w:color="D6DADC"/>
+            </w:tcBorders>
+            <w:shd w:val="clear" w:color="auto" w:fill="FFFFFF"/>
+            <w:noWrap/>
+            <w:tcMar>
+              <w:top w:w="60" w:type="dxa"/>
+              <w:left w:w="75" w:type="dxa"/>
+              <w:bottom w:w="60" w:type="dxa"/>
+              <w:right w:w="75" w:type="dxa"/>
+            </w:tcMar>
+            <w:vAlign w:val="center"/>
+            <w:hideMark/>
+          </w:tcPr>
+          <w:p>
+            <w:r>
+              <w:t>0.2237709</w:t>
+            </w:r>
+          </w:p>
+        </w:tc>
+        <w:tc>
+          <w:tcPr>
+            <w:tcW w:w="1234" w:type="dxa"/>
+            <w:tcBorders>
+              <w:top w:val="nil"/>
+              <w:left w:val="nil"/>
+              <w:bottom w:val="single" w:sz="6" w:space="0" w:color="D6DADC"/>
+              <w:right w:val="single" w:sz="6" w:space="0" w:color="D6DADC"/>
+            </w:tcBorders>
+            <w:shd w:val="clear" w:color="auto" w:fill="FFFFFF"/>
+            <w:noWrap/>
+            <w:tcMar>
+              <w:top w:w="60" w:type="dxa"/>
+              <w:left w:w="75" w:type="dxa"/>
+              <w:bottom w:w="60" w:type="dxa"/>
+              <w:right w:w="75" w:type="dxa"/>
+            </w:tcMar>
+            <w:vAlign w:val="center"/>
+            <w:hideMark/>
+          </w:tcPr>
+          <w:p>
+            <w:r>
+              <w:t>1.0000000</w:t>
+            </w:r>
+          </w:p>
+        </w:tc>
+        <w:tc>
+          <w:tcPr>
+            <w:tcW w:w="1168" w:type="dxa"/>
+            <w:tcBorders>
+              <w:top w:val="nil"/>
+              <w:left w:val="nil"/>
+              <w:bottom w:val="single" w:sz="6" w:space="0" w:color="D6DADC"/>
+              <w:right w:val="single" w:sz="6" w:space="0" w:color="D6DADC"/>
+            </w:tcBorders>
+            <w:shd w:val="clear" w:color="auto" w:fill="FFFFFF"/>
+            <w:noWrap/>
+            <w:tcMar>
+              <w:top w:w="60" w:type="dxa"/>
+              <w:left w:w="75" w:type="dxa"/>
+              <w:bottom w:w="60" w:type="dxa"/>
+              <w:right w:w="75" w:type="dxa"/>
+            </w:tcMar>
+            <w:vAlign w:val="center"/>
+            <w:hideMark/>
+          </w:tcPr>
+          <w:p>
+            <w:r>
+              <w:t>0.2237709</w:t>
+            </w:r>
+          </w:p>
+        </w:tc>
+        <w:tc>
+          <w:tcPr>
+            <w:tcW w:w="1185" w:type="dxa"/>
+            <w:tcBorders>
+              <w:top w:val="nil"/>
+              <w:left w:val="nil"/>
+              <w:bottom w:val="single" w:sz="6" w:space="0" w:color="D6DADC"/>
+              <w:right w:val="single" w:sz="6" w:space="0" w:color="D6DADC"/>
+            </w:tcBorders>
+            <w:shd w:val="clear" w:color="auto" w:fill="FFFFFF"/>
+            <w:noWrap/>
+            <w:tcMar>
+              <w:top w:w="60" w:type="dxa"/>
+              <w:left w:w="75" w:type="dxa"/>
+              <w:bottom w:w="60" w:type="dxa"/>
+              <w:right w:w="75" w:type="dxa"/>
+            </w:tcMar>
+            <w:vAlign w:val="center"/>
+            <w:hideMark/>
+          </w:tcPr>
+          <w:p>
+            <w:r>
+              <w:t>1.0000000</w:t>
+            </w:r>
+          </w:p>
+        </w:tc>
+        <w:tc>
+          <w:tcPr>
+            <w:tcW w:w="0" w:type="auto"/>
+            <w:tcBorders>
+              <w:top w:val="nil"/>
+              <w:left w:val="nil"/>
+              <w:bottom w:val="single" w:sz="6" w:space="0" w:color="D6DADC"/>
+              <w:right w:val="single" w:sz="6" w:space="0" w:color="D6DADC"/>
+            </w:tcBorders>
+            <w:shd w:val="clear" w:color="auto" w:fill="FFFFFF"/>
+            <w:noWrap/>
+            <w:tcMar>
+              <w:top w:w="60" w:type="dxa"/>
+              <w:left w:w="75" w:type="dxa"/>
+              <w:bottom w:w="60" w:type="dxa"/>
+              <w:right w:w="75" w:type="dxa"/>
+            </w:tcMar>
+            <w:vAlign w:val="center"/>
+            <w:hideMark/>
+          </w:tcPr>
+          <w:p>
+            <w:r>
+              <w:t>2039</w:t>
+            </w:r>
+          </w:p>
+        </w:tc>
+      </w:tr>
+    </w:tbl>
+    <w:p/>
+    <w:tbl>
+      <w:tblPr>
+        <w:tblW w:w="8425" w:type="dxa"/>
+        <w:tblCellSpacing w:w="0" w:type="dxa"/>
+        <w:shd w:val="clear" w:color="auto" w:fill="FFFFFF"/>
+        <w:tblCellMar>
+          <w:top w:w="15" w:type="dxa"/>
+          <w:left w:w="15" w:type="dxa"/>
+          <w:bottom w:w="15" w:type="dxa"/>
+          <w:right w:w="15" w:type="dxa"/>
+        </w:tblCellMar>
+        <w:tblLook w:val="04A0" w:firstRow="1" w:lastRow="0" w:firstColumn="1" w:lastColumn="0" w:noHBand="0" w:noVBand="1"/>
+      </w:tblPr>
+      <w:tblGrid>
+        <w:gridCol w:w="548"/>
+        <w:gridCol w:w="2421"/>
+        <w:gridCol w:w="1198"/>
+        <w:gridCol w:w="1183"/>
+        <w:gridCol w:w="1168"/>
+        <w:gridCol w:w="1235"/>
+        <w:gridCol w:w="672"/>
+      </w:tblGrid>
+      <w:tr>
+        <w:trPr>
+          <w:trHeight w:val="345"/>
+          <w:tblCellSpacing w:w="0" w:type="dxa"/>
+        </w:trPr>
+        <w:tc>
+          <w:tcPr>
+            <w:tcW w:w="0" w:type="auto"/>
+            <w:tcBorders>
+              <w:top w:val="nil"/>
+              <w:left w:val="nil"/>
+              <w:bottom w:val="single" w:sz="6" w:space="0" w:color="D6DADC"/>
+              <w:right w:val="single" w:sz="6" w:space="0" w:color="D6DADC"/>
+            </w:tcBorders>
+            <w:shd w:val="clear" w:color="auto" w:fill="F4F8F9"/>
+            <w:noWrap/>
+            <w:tcMar>
+              <w:top w:w="60" w:type="dxa"/>
+              <w:left w:w="75" w:type="dxa"/>
+              <w:bottom w:w="60" w:type="dxa"/>
+              <w:right w:w="75" w:type="dxa"/>
+            </w:tcMar>
+            <w:vAlign w:val="center"/>
+            <w:hideMark/>
+          </w:tcPr>
+          <w:p>
+            <w:pPr>
+              <w:rPr>
+                <w:b/>
+                <w:bCs/>
+              </w:rPr>
+            </w:pPr>
+            <w:r>
+              <w:rPr>
+                <w:b/>
+                <w:bCs/>
+              </w:rPr>
+              <w:t>136</w:t>
+            </w:r>
+          </w:p>
+        </w:tc>
+        <w:tc>
+          <w:tcPr>
+            <w:tcW w:w="2406" w:type="dxa"/>
+            <w:tcBorders>
+              <w:top w:val="nil"/>
+              <w:left w:val="nil"/>
+              <w:bottom w:val="single" w:sz="6" w:space="0" w:color="D6DADC"/>
+              <w:right w:val="single" w:sz="6" w:space="0" w:color="D6DADC"/>
+            </w:tcBorders>
+            <w:shd w:val="clear" w:color="auto" w:fill="FFFFFF"/>
+            <w:noWrap/>
+            <w:tcMar>
+              <w:top w:w="60" w:type="dxa"/>
+              <w:left w:w="75" w:type="dxa"/>
+              <w:bottom w:w="60" w:type="dxa"/>
+              <w:right w:w="75" w:type="dxa"/>
+            </w:tcMar>
+            <w:vAlign w:val="center"/>
+            <w:hideMark/>
+          </w:tcPr>
+          <w:p>
+            <w:r>
+              <w:t>{</w:t>
+            </w:r>
+            <w:proofErr w:type="spellStart"/>
+            <w:r>
+              <w:t>año_hecho</w:t>
+            </w:r>
+            <w:proofErr w:type="spellEnd"/>
+            <w:proofErr w:type="gramStart"/>
+            <w:r>
+              <w:t>=[</w:t>
+            </w:r>
+            <w:proofErr w:type="gramEnd"/>
+            <w:r>
+              <w:t>-5,23],</w:t>
+            </w:r>
+          </w:p>
+          <w:p>
+            <w:proofErr w:type="spellStart"/>
+            <w:r>
+              <w:lastRenderedPageBreak/>
+              <w:t>edad_sind</w:t>
+            </w:r>
+            <w:proofErr w:type="spellEnd"/>
+            <w:proofErr w:type="gramStart"/>
+            <w:r>
+              <w:t>=[</w:t>
+            </w:r>
+            <w:proofErr w:type="gramEnd"/>
+            <w:r>
+              <w:t>26,37)} =&gt; </w:t>
+            </w:r>
+          </w:p>
+          <w:p>
+            <w:r>
+              <w:t>{</w:t>
+            </w:r>
+            <w:proofErr w:type="spellStart"/>
+            <w:r>
+              <w:t>delito_com</w:t>
+            </w:r>
+            <w:proofErr w:type="spellEnd"/>
+            <w:proofErr w:type="gramStart"/>
+            <w:r>
+              <w:t>=[</w:t>
+            </w:r>
+            <w:proofErr w:type="gramEnd"/>
+            <w:r>
+              <w:t>227,231]}</w:t>
+            </w:r>
+          </w:p>
+        </w:tc>
+        <w:tc>
+          <w:tcPr>
+            <w:tcW w:w="1183" w:type="dxa"/>
+            <w:tcBorders>
+              <w:top w:val="nil"/>
+              <w:left w:val="nil"/>
+              <w:bottom w:val="single" w:sz="6" w:space="0" w:color="D6DADC"/>
+              <w:right w:val="single" w:sz="6" w:space="0" w:color="D6DADC"/>
+            </w:tcBorders>
+            <w:shd w:val="clear" w:color="auto" w:fill="FFFFFF"/>
+            <w:noWrap/>
+            <w:tcMar>
+              <w:top w:w="60" w:type="dxa"/>
+              <w:left w:w="75" w:type="dxa"/>
+              <w:bottom w:w="60" w:type="dxa"/>
+              <w:right w:w="75" w:type="dxa"/>
+            </w:tcMar>
+            <w:vAlign w:val="center"/>
+            <w:hideMark/>
+          </w:tcPr>
+          <w:p>
+            <w:r>
+              <w:lastRenderedPageBreak/>
+              <w:t>0.3349429</w:t>
+            </w:r>
+          </w:p>
+        </w:tc>
+        <w:tc>
+          <w:tcPr>
+            <w:tcW w:w="1168" w:type="dxa"/>
+            <w:tcBorders>
+              <w:top w:val="nil"/>
+              <w:left w:val="nil"/>
+              <w:bottom w:val="single" w:sz="6" w:space="0" w:color="D6DADC"/>
+              <w:right w:val="single" w:sz="6" w:space="0" w:color="D6DADC"/>
+            </w:tcBorders>
+            <w:shd w:val="clear" w:color="auto" w:fill="FFFFFF"/>
+            <w:noWrap/>
+            <w:tcMar>
+              <w:top w:w="60" w:type="dxa"/>
+              <w:left w:w="75" w:type="dxa"/>
+              <w:bottom w:w="60" w:type="dxa"/>
+              <w:right w:w="75" w:type="dxa"/>
+            </w:tcMar>
+            <w:vAlign w:val="center"/>
+            <w:hideMark/>
+          </w:tcPr>
+          <w:p>
+            <w:r>
+              <w:t>1.0000000</w:t>
+            </w:r>
+          </w:p>
+        </w:tc>
+        <w:tc>
+          <w:tcPr>
+            <w:tcW w:w="486" w:type="dxa"/>
+            <w:tcBorders>
+              <w:top w:val="nil"/>
+              <w:left w:val="nil"/>
+              <w:bottom w:val="single" w:sz="6" w:space="0" w:color="D6DADC"/>
+              <w:right w:val="single" w:sz="6" w:space="0" w:color="D6DADC"/>
+            </w:tcBorders>
+            <w:shd w:val="clear" w:color="auto" w:fill="FFFFFF"/>
+            <w:noWrap/>
+            <w:tcMar>
+              <w:top w:w="60" w:type="dxa"/>
+              <w:left w:w="75" w:type="dxa"/>
+              <w:bottom w:w="60" w:type="dxa"/>
+              <w:right w:w="75" w:type="dxa"/>
+            </w:tcMar>
+            <w:vAlign w:val="center"/>
+            <w:hideMark/>
+          </w:tcPr>
+          <w:p>
+            <w:r>
+              <w:t>0.3349429</w:t>
+            </w:r>
+          </w:p>
+        </w:tc>
+        <w:tc>
+          <w:tcPr>
+            <w:tcW w:w="0" w:type="auto"/>
+            <w:tcBorders>
+              <w:top w:val="nil"/>
+              <w:left w:val="nil"/>
+              <w:bottom w:val="single" w:sz="6" w:space="0" w:color="D6DADC"/>
+              <w:right w:val="single" w:sz="6" w:space="0" w:color="D6DADC"/>
+            </w:tcBorders>
+            <w:shd w:val="clear" w:color="auto" w:fill="FFFFFF"/>
+            <w:noWrap/>
+            <w:tcMar>
+              <w:top w:w="60" w:type="dxa"/>
+              <w:left w:w="75" w:type="dxa"/>
+              <w:bottom w:w="60" w:type="dxa"/>
+              <w:right w:w="75" w:type="dxa"/>
+            </w:tcMar>
+            <w:vAlign w:val="center"/>
+            <w:hideMark/>
+          </w:tcPr>
+          <w:p>
+            <w:r>
+              <w:t>1.0000000</w:t>
+            </w:r>
+          </w:p>
+        </w:tc>
+        <w:tc>
+          <w:tcPr>
+            <w:tcW w:w="0" w:type="auto"/>
+            <w:tcBorders>
+              <w:top w:val="nil"/>
+              <w:left w:val="nil"/>
+              <w:bottom w:val="single" w:sz="6" w:space="0" w:color="D6DADC"/>
+              <w:right w:val="single" w:sz="6" w:space="0" w:color="D6DADC"/>
+            </w:tcBorders>
+            <w:shd w:val="clear" w:color="auto" w:fill="FFFFFF"/>
+            <w:noWrap/>
+            <w:tcMar>
+              <w:top w:w="60" w:type="dxa"/>
+              <w:left w:w="75" w:type="dxa"/>
+              <w:bottom w:w="60" w:type="dxa"/>
+              <w:right w:w="75" w:type="dxa"/>
+            </w:tcMar>
+            <w:vAlign w:val="center"/>
+            <w:hideMark/>
+          </w:tcPr>
+          <w:p>
+            <w:r>
+              <w:t>3052</w:t>
+            </w:r>
+          </w:p>
+        </w:tc>
+      </w:tr>
+    </w:tbl>
+    <w:p>
+      <w:r>
+        <w:br w:type="page"/>
+      </w:r>
+    </w:p>
+    <w:p>
+      <w:r>
+        <w:lastRenderedPageBreak/>
+        <w:t>Regla 04</w:t>
+      </w:r>
+    </w:p>
+    <w:p>
+      <w:r>
+        <w:t xml:space="preserve">En conjunto de datos de Agraviados 2023, ejecutando los mismos filtros que los utilizados en el conjunto de sindicados 2023, se encuentra como una de las </w:t>
+      </w:r>
+      <w:proofErr w:type="spellStart"/>
+      <w:r>
+        <w:t>regas</w:t>
+      </w:r>
+      <w:proofErr w:type="spellEnd"/>
+      <w:r>
+        <w:t xml:space="preserve"> con </w:t>
+      </w:r>
+      <w:proofErr w:type="spellStart"/>
+      <w:r>
+        <w:t>lift</w:t>
+      </w:r>
+      <w:proofErr w:type="spellEnd"/>
+      <w:r>
+        <w:t xml:space="preserve"> más alto la siguiente:</w:t>
+      </w:r>
+    </w:p>
+    <w:tbl>
+      <w:tblPr>
+        <w:tblW w:w="8427" w:type="dxa"/>
+        <w:tblCellSpacing w:w="0" w:type="dxa"/>
+        <w:shd w:val="clear" w:color="auto" w:fill="FFFFFF"/>
+        <w:tblCellMar>
+          <w:top w:w="15" w:type="dxa"/>
+          <w:left w:w="15" w:type="dxa"/>
+          <w:bottom w:w="15" w:type="dxa"/>
+          <w:right w:w="15" w:type="dxa"/>
+        </w:tblCellMar>
+        <w:tblLook w:val="04A0" w:firstRow="1" w:lastRow="0" w:firstColumn="1" w:lastColumn="0" w:noHBand="0" w:noVBand="1"/>
+      </w:tblPr>
+      <w:tblGrid>
+        <w:gridCol w:w="401"/>
+        <w:gridCol w:w="2791"/>
+        <w:gridCol w:w="1168"/>
+        <w:gridCol w:w="1183"/>
+        <w:gridCol w:w="1168"/>
+        <w:gridCol w:w="1168"/>
+        <w:gridCol w:w="636"/>
+      </w:tblGrid>
+      <w:tr>
+        <w:trPr>
+          <w:trHeight w:val="345"/>
+          <w:tblCellSpacing w:w="0" w:type="dxa"/>
+        </w:trPr>
+        <w:tc>
+          <w:tcPr>
+            <w:tcW w:w="0" w:type="auto"/>
+            <w:tcBorders>
+              <w:top w:val="nil"/>
+              <w:left w:val="nil"/>
+              <w:bottom w:val="single" w:sz="6" w:space="0" w:color="D6DADC"/>
+              <w:right w:val="single" w:sz="6" w:space="0" w:color="D6DADC"/>
+            </w:tcBorders>
+            <w:shd w:val="clear" w:color="auto" w:fill="F4F8F9"/>
+            <w:noWrap/>
+            <w:tcMar>
+              <w:top w:w="60" w:type="dxa"/>
+              <w:left w:w="75" w:type="dxa"/>
+              <w:bottom w:w="60" w:type="dxa"/>
+              <w:right w:w="75" w:type="dxa"/>
+            </w:tcMar>
+            <w:vAlign w:val="center"/>
+            <w:hideMark/>
+          </w:tcPr>
+          <w:p>
+            <w:pPr>
+              <w:rPr>
+                <w:b/>
+                <w:bCs/>
+              </w:rPr>
+            </w:pPr>
+            <w:r>
+              <w:rPr>
+                <w:b/>
+                <w:bCs/>
+              </w:rPr>
+              <w:t>60</w:t>
+            </w:r>
+          </w:p>
+        </w:tc>
+        <w:tc>
+          <w:tcPr>
+            <w:tcW w:w="2718" w:type="dxa"/>
+            <w:tcBorders>
+              <w:top w:val="nil"/>
+              <w:left w:val="nil"/>
+              <w:bottom w:val="single" w:sz="6" w:space="0" w:color="D6DADC"/>
+              <w:right w:val="single" w:sz="6" w:space="0" w:color="D6DADC"/>
+            </w:tcBorders>
+            <w:shd w:val="clear" w:color="auto" w:fill="FFFFFF"/>
+            <w:noWrap/>
+            <w:tcMar>
+              <w:top w:w="60" w:type="dxa"/>
+              <w:left w:w="75" w:type="dxa"/>
+              <w:bottom w:w="60" w:type="dxa"/>
+              <w:right w:w="75" w:type="dxa"/>
+            </w:tcMar>
+            <w:vAlign w:val="center"/>
+            <w:hideMark/>
+          </w:tcPr>
+          <w:p>
+            <w:r>
+              <w:t>{</w:t>
+            </w:r>
+            <w:proofErr w:type="spellStart"/>
+            <w:r>
+              <w:t>sexo_agraviados</w:t>
+            </w:r>
+            <w:proofErr w:type="spellEnd"/>
+            <w:r>
+              <w:t>=Mujer} =&gt;</w:t>
+            </w:r>
+          </w:p>
+          <w:p>
+            <w:r>
+              <w:t> {</w:t>
+            </w:r>
+            <w:proofErr w:type="spellStart"/>
+            <w:r>
+              <w:t>principales_delitos</w:t>
+            </w:r>
+            <w:proofErr w:type="spellEnd"/>
+            <w:r>
+              <w:t>=</w:t>
+            </w:r>
+          </w:p>
+          <w:p>
+            <w:r>
+              <w:t>Lesiones leves}</w:t>
+            </w:r>
+          </w:p>
+        </w:tc>
+        <w:tc>
+          <w:tcPr>
+            <w:tcW w:w="0" w:type="auto"/>
+            <w:tcBorders>
+              <w:top w:val="nil"/>
+              <w:left w:val="nil"/>
+              <w:bottom w:val="single" w:sz="6" w:space="0" w:color="D6DADC"/>
+              <w:right w:val="single" w:sz="6" w:space="0" w:color="D6DADC"/>
+            </w:tcBorders>
+            <w:shd w:val="clear" w:color="auto" w:fill="FFFFFF"/>
+            <w:noWrap/>
+            <w:tcMar>
+              <w:top w:w="60" w:type="dxa"/>
+              <w:left w:w="75" w:type="dxa"/>
+              <w:bottom w:w="60" w:type="dxa"/>
+              <w:right w:w="75" w:type="dxa"/>
+            </w:tcMar>
+            <w:vAlign w:val="center"/>
+            <w:hideMark/>
+          </w:tcPr>
+          <w:p>
+            <w:r>
+              <w:t>0.2896668</w:t>
+            </w:r>
+          </w:p>
+        </w:tc>
+        <w:tc>
+          <w:tcPr>
+            <w:tcW w:w="1168" w:type="dxa"/>
+            <w:tcBorders>
+              <w:top w:val="nil"/>
+              <w:left w:val="nil"/>
+              <w:bottom w:val="single" w:sz="6" w:space="0" w:color="D6DADC"/>
+              <w:right w:val="single" w:sz="6" w:space="0" w:color="D6DADC"/>
+            </w:tcBorders>
+            <w:shd w:val="clear" w:color="auto" w:fill="FFFFFF"/>
+            <w:noWrap/>
+            <w:tcMar>
+              <w:top w:w="60" w:type="dxa"/>
+              <w:left w:w="75" w:type="dxa"/>
+              <w:bottom w:w="60" w:type="dxa"/>
+              <w:right w:w="75" w:type="dxa"/>
+            </w:tcMar>
+            <w:vAlign w:val="center"/>
+            <w:hideMark/>
+          </w:tcPr>
+          <w:p>
+            <w:r>
+              <w:t>0.6887831</w:t>
+            </w:r>
+          </w:p>
+        </w:tc>
+        <w:tc>
+          <w:tcPr>
+            <w:tcW w:w="0" w:type="auto"/>
+            <w:tcBorders>
+              <w:top w:val="nil"/>
+              <w:left w:val="nil"/>
+              <w:bottom w:val="single" w:sz="6" w:space="0" w:color="D6DADC"/>
+              <w:right w:val="single" w:sz="6" w:space="0" w:color="D6DADC"/>
+            </w:tcBorders>
+            <w:shd w:val="clear" w:color="auto" w:fill="FFFFFF"/>
+            <w:noWrap/>
+            <w:tcMar>
+              <w:top w:w="60" w:type="dxa"/>
+              <w:left w:w="75" w:type="dxa"/>
+              <w:bottom w:w="60" w:type="dxa"/>
+              <w:right w:w="75" w:type="dxa"/>
+            </w:tcMar>
+            <w:vAlign w:val="center"/>
+            <w:hideMark/>
+          </w:tcPr>
+          <w:p>
+            <w:r>
+              <w:t>0.4205486</w:t>
+            </w:r>
+          </w:p>
+        </w:tc>
+        <w:tc>
+          <w:tcPr>
+            <w:tcW w:w="0" w:type="auto"/>
+            <w:tcBorders>
+              <w:top w:val="nil"/>
+              <w:left w:val="nil"/>
+              <w:bottom w:val="single" w:sz="6" w:space="0" w:color="D6DADC"/>
+              <w:right w:val="single" w:sz="6" w:space="0" w:color="D6DADC"/>
+            </w:tcBorders>
+            <w:shd w:val="clear" w:color="auto" w:fill="FFFFFF"/>
+            <w:noWrap/>
+            <w:tcMar>
+              <w:top w:w="60" w:type="dxa"/>
+              <w:left w:w="75" w:type="dxa"/>
+              <w:bottom w:w="60" w:type="dxa"/>
+              <w:right w:w="75" w:type="dxa"/>
+            </w:tcMar>
+            <w:vAlign w:val="center"/>
+            <w:hideMark/>
+          </w:tcPr>
+          <w:p>
+            <w:r>
+              <w:t>1.1275140</w:t>
+            </w:r>
+          </w:p>
+        </w:tc>
+        <w:tc>
+          <w:tcPr>
+            <w:tcW w:w="0" w:type="auto"/>
+            <w:tcBorders>
+              <w:top w:val="nil"/>
+              <w:left w:val="nil"/>
+              <w:bottom w:val="single" w:sz="6" w:space="0" w:color="D6DADC"/>
+              <w:right w:val="single" w:sz="6" w:space="0" w:color="D6DADC"/>
+            </w:tcBorders>
+            <w:shd w:val="clear" w:color="auto" w:fill="FFFFFF"/>
+            <w:noWrap/>
+            <w:tcMar>
+              <w:top w:w="60" w:type="dxa"/>
+              <w:left w:w="75" w:type="dxa"/>
+              <w:bottom w:w="60" w:type="dxa"/>
+              <w:right w:w="75" w:type="dxa"/>
+            </w:tcMar>
+            <w:vAlign w:val="center"/>
+            <w:hideMark/>
+          </w:tcPr>
+          <w:p>
+            <w:r>
+              <w:t>7381</w:t>
+            </w:r>
+          </w:p>
+        </w:tc>
+      </w:tr>
+    </w:tbl>
+    <w:p/>
+    <w:p>
+      <w:r>
+        <w:t>Impacto en hombres</w:t>
+      </w:r>
+    </w:p>
+    <w:tbl>
+      <w:tblPr>
+        <w:tblW w:w="8234" w:type="dxa"/>
+        <w:tblCellSpacing w:w="0" w:type="dxa"/>
+        <w:shd w:val="clear" w:color="auto" w:fill="FFFFFF"/>
+        <w:tblCellMar>
+          <w:top w:w="15" w:type="dxa"/>
+          <w:left w:w="15" w:type="dxa"/>
+          <w:bottom w:w="15" w:type="dxa"/>
+          <w:right w:w="15" w:type="dxa"/>
+        </w:tblCellMar>
+        <w:tblLook w:val="04A0" w:firstRow="1" w:lastRow="0" w:firstColumn="1" w:lastColumn="0" w:noHBand="0" w:noVBand="1"/>
+      </w:tblPr>
+      <w:tblGrid>
+        <w:gridCol w:w="518"/>
+        <w:gridCol w:w="2762"/>
+        <w:gridCol w:w="1168"/>
+        <w:gridCol w:w="1168"/>
+        <w:gridCol w:w="1168"/>
+        <w:gridCol w:w="1168"/>
+        <w:gridCol w:w="636"/>
+      </w:tblGrid>
+      <w:tr>
+        <w:trPr>
+          <w:trHeight w:val="345"/>
+          <w:tblCellSpacing w:w="0" w:type="dxa"/>
+        </w:trPr>
+        <w:tc>
+          <w:tcPr>
+            <w:tcW w:w="0" w:type="auto"/>
+            <w:tcBorders>
+              <w:top w:val="nil"/>
+              <w:left w:val="nil"/>
+              <w:bottom w:val="single" w:sz="6" w:space="0" w:color="D6DADC"/>
+              <w:right w:val="single" w:sz="6" w:space="0" w:color="D6DADC"/>
+            </w:tcBorders>
+            <w:shd w:val="clear" w:color="auto" w:fill="F4F8F9"/>
+            <w:noWrap/>
+            <w:tcMar>
+              <w:top w:w="60" w:type="dxa"/>
+              <w:left w:w="75" w:type="dxa"/>
+              <w:bottom w:w="60" w:type="dxa"/>
+              <w:right w:w="75" w:type="dxa"/>
+            </w:tcMar>
+            <w:vAlign w:val="center"/>
+            <w:hideMark/>
+          </w:tcPr>
+          <w:p>
+            <w:pPr>
+              <w:rPr>
+                <w:b/>
+                <w:bCs/>
+              </w:rPr>
+            </w:pPr>
+            <w:r>
+              <w:rPr>
+                <w:b/>
+                <w:bCs/>
+              </w:rPr>
+              <w:t>122</w:t>
+            </w:r>
+          </w:p>
+        </w:tc>
+        <w:tc>
+          <w:tcPr>
+            <w:tcW w:w="2747" w:type="dxa"/>
+            <w:tcBorders>
+              <w:top w:val="nil"/>
+              <w:left w:val="nil"/>
+              <w:bottom w:val="single" w:sz="6" w:space="0" w:color="D6DADC"/>
+              <w:right w:val="single" w:sz="6" w:space="0" w:color="D6DADC"/>
+            </w:tcBorders>
+            <w:shd w:val="clear" w:color="auto" w:fill="FFFFFF"/>
+            <w:noWrap/>
+            <w:tcMar>
+              <w:top w:w="60" w:type="dxa"/>
+              <w:left w:w="75" w:type="dxa"/>
+              <w:bottom w:w="60" w:type="dxa"/>
+              <w:right w:w="75" w:type="dxa"/>
+            </w:tcMar>
+            <w:vAlign w:val="center"/>
+            <w:hideMark/>
+          </w:tcPr>
+          <w:p>
+            <w:r>
+              <w:t>{</w:t>
+            </w:r>
+            <w:proofErr w:type="spellStart"/>
+            <w:r>
+              <w:t>principales_delitos</w:t>
+            </w:r>
+            <w:proofErr w:type="spellEnd"/>
+            <w:r>
+              <w:t>=</w:t>
+            </w:r>
+          </w:p>
+          <w:p>
+            <w:r>
+              <w:t>Lesiones culposas,</w:t>
+            </w:r>
+          </w:p>
+          <w:p>
+            <w:proofErr w:type="spellStart"/>
+            <w:r>
+              <w:t>delito_com</w:t>
+            </w:r>
+            <w:proofErr w:type="spellEnd"/>
+            <w:proofErr w:type="gramStart"/>
+            <w:r>
+              <w:t>=[</w:t>
+            </w:r>
+            <w:proofErr w:type="gramEnd"/>
+            <w:r>
+              <w:t>227,231]} =&gt; </w:t>
+            </w:r>
+          </w:p>
+          <w:p>
+            <w:r>
+              <w:t>{</w:t>
+            </w:r>
+            <w:proofErr w:type="spellStart"/>
+            <w:r>
+              <w:t>sexo_agraviados</w:t>
+            </w:r>
+            <w:proofErr w:type="spellEnd"/>
+            <w:r>
+              <w:t>=Hombre}</w:t>
+            </w:r>
+          </w:p>
+        </w:tc>
+        <w:tc>
+          <w:tcPr>
+            <w:tcW w:w="185" w:type="dxa"/>
+            <w:tcBorders>
+              <w:top w:val="nil"/>
+              <w:left w:val="nil"/>
+              <w:bottom w:val="single" w:sz="6" w:space="0" w:color="D6DADC"/>
+              <w:right w:val="single" w:sz="6" w:space="0" w:color="D6DADC"/>
+            </w:tcBorders>
+            <w:shd w:val="clear" w:color="auto" w:fill="FFFFFF"/>
+            <w:noWrap/>
+            <w:tcMar>
+              <w:top w:w="60" w:type="dxa"/>
+              <w:left w:w="75" w:type="dxa"/>
+              <w:bottom w:w="60" w:type="dxa"/>
+              <w:right w:w="75" w:type="dxa"/>
+            </w:tcMar>
+            <w:vAlign w:val="center"/>
+            <w:hideMark/>
+          </w:tcPr>
+          <w:p>
+            <w:r>
+              <w:t>0.2326832</w:t>
+            </w:r>
+          </w:p>
+        </w:tc>
+        <w:tc>
+          <w:tcPr>
+            <w:tcW w:w="0" w:type="auto"/>
+            <w:tcBorders>
+              <w:top w:val="nil"/>
+              <w:left w:val="nil"/>
+              <w:bottom w:val="single" w:sz="6" w:space="0" w:color="D6DADC"/>
+              <w:right w:val="single" w:sz="6" w:space="0" w:color="D6DADC"/>
+            </w:tcBorders>
+            <w:shd w:val="clear" w:color="auto" w:fill="FFFFFF"/>
+            <w:noWrap/>
+            <w:tcMar>
+              <w:top w:w="60" w:type="dxa"/>
+              <w:left w:w="75" w:type="dxa"/>
+              <w:bottom w:w="60" w:type="dxa"/>
+              <w:right w:w="75" w:type="dxa"/>
+            </w:tcMar>
+            <w:vAlign w:val="center"/>
+            <w:hideMark/>
+          </w:tcPr>
+          <w:p>
+            <w:r>
+              <w:t>0.6523988</w:t>
+            </w:r>
+          </w:p>
+        </w:tc>
+        <w:tc>
+          <w:tcPr>
+            <w:tcW w:w="0" w:type="auto"/>
+            <w:tcBorders>
+              <w:top w:val="nil"/>
+              <w:left w:val="nil"/>
+              <w:bottom w:val="single" w:sz="6" w:space="0" w:color="D6DADC"/>
+              <w:right w:val="single" w:sz="6" w:space="0" w:color="D6DADC"/>
+            </w:tcBorders>
+            <w:shd w:val="clear" w:color="auto" w:fill="FFFFFF"/>
+            <w:noWrap/>
+            <w:tcMar>
+              <w:top w:w="60" w:type="dxa"/>
+              <w:left w:w="75" w:type="dxa"/>
+              <w:bottom w:w="60" w:type="dxa"/>
+              <w:right w:w="75" w:type="dxa"/>
+            </w:tcMar>
+            <w:vAlign w:val="center"/>
+            <w:hideMark/>
+          </w:tcPr>
+          <w:p>
+            <w:r>
+              <w:t>0.3566579</w:t>
+            </w:r>
+          </w:p>
+        </w:tc>
+        <w:tc>
+          <w:tcPr>
+            <w:tcW w:w="0" w:type="auto"/>
+            <w:tcBorders>
+              <w:top w:val="nil"/>
+              <w:left w:val="nil"/>
+              <w:bottom w:val="single" w:sz="6" w:space="0" w:color="D6DADC"/>
+              <w:right w:val="single" w:sz="6" w:space="0" w:color="D6DADC"/>
+            </w:tcBorders>
+            <w:shd w:val="clear" w:color="auto" w:fill="FFFFFF"/>
+            <w:noWrap/>
+            <w:tcMar>
+              <w:top w:w="60" w:type="dxa"/>
+              <w:left w:w="75" w:type="dxa"/>
+              <w:bottom w:w="60" w:type="dxa"/>
+              <w:right w:w="75" w:type="dxa"/>
+            </w:tcMar>
+            <w:vAlign w:val="center"/>
+            <w:hideMark/>
+          </w:tcPr>
+          <w:p>
+            <w:r>
+              <w:t>1.1258905</w:t>
+            </w:r>
+          </w:p>
+        </w:tc>
+        <w:tc>
+          <w:tcPr>
+            <w:tcW w:w="0" w:type="auto"/>
+            <w:tcBorders>
+              <w:top w:val="nil"/>
+              <w:left w:val="nil"/>
+              <w:bottom w:val="single" w:sz="6" w:space="0" w:color="D6DADC"/>
+              <w:right w:val="single" w:sz="6" w:space="0" w:color="D6DADC"/>
+            </w:tcBorders>
+            <w:shd w:val="clear" w:color="auto" w:fill="FFFFFF"/>
+            <w:noWrap/>
+            <w:tcMar>
+              <w:top w:w="60" w:type="dxa"/>
+              <w:left w:w="75" w:type="dxa"/>
+              <w:bottom w:w="60" w:type="dxa"/>
+              <w:right w:w="75" w:type="dxa"/>
+            </w:tcMar>
+            <w:vAlign w:val="center"/>
+            <w:hideMark/>
+          </w:tcPr>
+          <w:p>
+            <w:r>
+              <w:t>5929</w:t>
+            </w:r>
+          </w:p>
+        </w:tc>
+      </w:tr>
+    </w:tbl>
     <w:p/>
     <w:sectPr>
       <w:pgSz w:w="12240" w:h="15840"/>

</xml_diff>

<commit_message>
ADD Interpretación de kmeans
</commit_message>
<xml_diff>
--- a/Proyecto Notas.docx
+++ b/Proyecto Notas.docx
@@ -141,11 +141,19 @@
           <w:lang w:val="es-MX"/>
         </w:rPr>
       </w:pPr>
+      <w:proofErr w:type="gramStart"/>
       <w:r>
         <w:rPr>
           <w:lang w:val="es-MX"/>
         </w:rPr>
-        <w:t>Carnet: 999013655</w:t>
+        <w:t>Carnet</w:t>
+      </w:r>
+      <w:proofErr w:type="gramEnd"/>
+      <w:r>
+        <w:rPr>
+          <w:lang w:val="es-MX"/>
+        </w:rPr>
+        <w:t>: 999013655</w:t>
       </w:r>
     </w:p>
     <w:p>
@@ -158,6 +166,9 @@
       </w:r>
     </w:p>
     <w:p>
+      <w:pPr>
+        <w:pStyle w:val="Ttulo1"/>
+      </w:pPr>
       <w:r>
         <w:t>Algoritmo a priori</w:t>
       </w:r>
@@ -256,12 +267,33 @@
           </w:tcPr>
           <w:p>
             <w:r>
-              <w:t>{delito_com=[57,227)} =&gt; </w:t>
-            </w:r>
-          </w:p>
-          <w:p>
-            <w:r>
-              <w:t>{sexo_agraviados=Hombre}</w:t>
+              <w:t>{</w:t>
+            </w:r>
+            <w:proofErr w:type="spellStart"/>
+            <w:r>
+              <w:t>delito_com</w:t>
+            </w:r>
+            <w:proofErr w:type="spellEnd"/>
+            <w:proofErr w:type="gramStart"/>
+            <w:r>
+              <w:t>=[</w:t>
+            </w:r>
+            <w:proofErr w:type="gramEnd"/>
+            <w:r>
+              <w:t>57,227)} =&gt; </w:t>
+            </w:r>
+          </w:p>
+          <w:p>
+            <w:r>
+              <w:t>{</w:t>
+            </w:r>
+            <w:proofErr w:type="spellStart"/>
+            <w:r>
+              <w:t>sexo_agraviados</w:t>
+            </w:r>
+            <w:proofErr w:type="spellEnd"/>
+            <w:r>
+              <w:t>=Hombre}</w:t>
             </w:r>
           </w:p>
         </w:tc>
@@ -405,9 +437,19 @@
           <w:numId w:val="1"/>
         </w:numPr>
       </w:pPr>
-      <w:r>
-        <w:t>Delitor contra administración púlibca</w:t>
-      </w:r>
+      <w:proofErr w:type="spellStart"/>
+      <w:r>
+        <w:t>Delitor</w:t>
+      </w:r>
+      <w:proofErr w:type="spellEnd"/>
+      <w:r>
+        <w:t xml:space="preserve"> contra administración </w:t>
+      </w:r>
+      <w:proofErr w:type="spellStart"/>
+      <w:r>
+        <w:t>púlibca</w:t>
+      </w:r>
+      <w:proofErr w:type="spellEnd"/>
     </w:p>
     <w:p>
       <w:pPr>
@@ -945,12 +987,33 @@
           </w:tcPr>
           <w:p>
             <w:r>
-              <w:t>{est_conyugal=Casado} =&gt;</w:t>
-            </w:r>
-          </w:p>
-          <w:p>
-            <w:r>
-              <w:t> {delito_com=[154,901]}</w:t>
+              <w:t>{</w:t>
+            </w:r>
+            <w:proofErr w:type="spellStart"/>
+            <w:r>
+              <w:t>est_conyugal</w:t>
+            </w:r>
+            <w:proofErr w:type="spellEnd"/>
+            <w:r>
+              <w:t>=Casado} =&gt;</w:t>
+            </w:r>
+          </w:p>
+          <w:p>
+            <w:r>
+              <w:t> {</w:t>
+            </w:r>
+            <w:proofErr w:type="spellStart"/>
+            <w:r>
+              <w:t>delito_com</w:t>
+            </w:r>
+            <w:proofErr w:type="spellEnd"/>
+            <w:proofErr w:type="gramStart"/>
+            <w:r>
+              <w:t>=[</w:t>
+            </w:r>
+            <w:proofErr w:type="gramEnd"/>
+            <w:r>
+              <w:t>154,901]}</w:t>
             </w:r>
           </w:p>
         </w:tc>
@@ -1241,7 +1304,15 @@
           </w:tcPr>
           <w:p>
             <w:r>
-              <w:t>{est_conyugal=</w:t>
+              <w:t>{</w:t>
+            </w:r>
+            <w:proofErr w:type="spellStart"/>
+            <w:r>
+              <w:t>est_conyugal</w:t>
+            </w:r>
+            <w:proofErr w:type="spellEnd"/>
+            <w:r>
+              <w:t>=</w:t>
             </w:r>
             <w:r>
               <w:t>Casado</w:t>
@@ -1251,14 +1322,32 @@
             </w:r>
           </w:p>
           <w:p>
-            <w:r>
-              <w:t>delito_com=[154,901]} =&gt; </w:t>
+            <w:proofErr w:type="spellStart"/>
+            <w:r>
+              <w:t>delito_com</w:t>
+            </w:r>
+            <w:proofErr w:type="spellEnd"/>
+            <w:proofErr w:type="gramStart"/>
+            <w:r>
+              <w:t>=[</w:t>
+            </w:r>
+            <w:proofErr w:type="gramEnd"/>
+            <w:r>
+              <w:t>154,901]} =&gt; </w:t>
             </w:r>
           </w:p>
           <w:p>
             <w:r>
               <w:lastRenderedPageBreak/>
-              <w:t>{sexo_per=Hombre}</w:t>
+              <w:t>{</w:t>
+            </w:r>
+            <w:proofErr w:type="spellStart"/>
+            <w:r>
+              <w:t>sexo_per</w:t>
+            </w:r>
+            <w:proofErr w:type="spellEnd"/>
+            <w:r>
+              <w:t>=Hombre}</w:t>
             </w:r>
           </w:p>
         </w:tc>
@@ -1487,17 +1576,58 @@
           </w:tcPr>
           <w:p>
             <w:r>
-              <w:t>{sexo_per=Hombre,edad_</w:t>
-            </w:r>
-          </w:p>
-          <w:p>
-            <w:r>
-              <w:t>sind=[9,26)} =&gt; </w:t>
-            </w:r>
-          </w:p>
-          <w:p>
-            <w:r>
-              <w:t>{delito_com=[227,231]}</w:t>
+              <w:t>{</w:t>
+            </w:r>
+            <w:proofErr w:type="spellStart"/>
+            <w:r>
+              <w:t>sexo_per</w:t>
+            </w:r>
+            <w:proofErr w:type="spellEnd"/>
+            <w:r>
+              <w:t>=</w:t>
+            </w:r>
+            <w:proofErr w:type="spellStart"/>
+            <w:proofErr w:type="gramStart"/>
+            <w:r>
+              <w:t>Hombre,edad</w:t>
+            </w:r>
+            <w:proofErr w:type="spellEnd"/>
+            <w:proofErr w:type="gramEnd"/>
+            <w:r>
+              <w:t>_</w:t>
+            </w:r>
+          </w:p>
+          <w:p>
+            <w:proofErr w:type="spellStart"/>
+            <w:r>
+              <w:t>sind</w:t>
+            </w:r>
+            <w:proofErr w:type="spellEnd"/>
+            <w:proofErr w:type="gramStart"/>
+            <w:r>
+              <w:t>=[</w:t>
+            </w:r>
+            <w:proofErr w:type="gramEnd"/>
+            <w:r>
+              <w:t>9,26)} =&gt; </w:t>
+            </w:r>
+          </w:p>
+          <w:p>
+            <w:r>
+              <w:t>{</w:t>
+            </w:r>
+            <w:proofErr w:type="spellStart"/>
+            <w:r>
+              <w:t>delito_com</w:t>
+            </w:r>
+            <w:proofErr w:type="spellEnd"/>
+            <w:proofErr w:type="gramStart"/>
+            <w:r>
+              <w:t>=[</w:t>
+            </w:r>
+            <w:proofErr w:type="gramEnd"/>
+            <w:r>
+              <w:t>227,231]}</w:t>
             </w:r>
           </w:p>
         </w:tc>
@@ -1719,17 +1849,53 @@
           </w:tcPr>
           <w:p>
             <w:r>
-              <w:t>{año_hecho=[-5,23],</w:t>
-            </w:r>
-          </w:p>
-          <w:p>
-            <w:r>
-              <w:t>edad_sind=[26,37)} =&gt; </w:t>
-            </w:r>
-          </w:p>
-          <w:p>
-            <w:r>
-              <w:t>{delito_com=[227,231]}</w:t>
+              <w:t>{</w:t>
+            </w:r>
+            <w:proofErr w:type="spellStart"/>
+            <w:r>
+              <w:t>año_hecho</w:t>
+            </w:r>
+            <w:proofErr w:type="spellEnd"/>
+            <w:proofErr w:type="gramStart"/>
+            <w:r>
+              <w:t>=[</w:t>
+            </w:r>
+            <w:proofErr w:type="gramEnd"/>
+            <w:r>
+              <w:t>-5,23],</w:t>
+            </w:r>
+          </w:p>
+          <w:p>
+            <w:proofErr w:type="spellStart"/>
+            <w:r>
+              <w:t>edad_sind</w:t>
+            </w:r>
+            <w:proofErr w:type="spellEnd"/>
+            <w:proofErr w:type="gramStart"/>
+            <w:r>
+              <w:t>=[</w:t>
+            </w:r>
+            <w:proofErr w:type="gramEnd"/>
+            <w:r>
+              <w:t>26,37)} =&gt; </w:t>
+            </w:r>
+          </w:p>
+          <w:p>
+            <w:r>
+              <w:t>{</w:t>
+            </w:r>
+            <w:proofErr w:type="spellStart"/>
+            <w:r>
+              <w:t>delito_com</w:t>
+            </w:r>
+            <w:proofErr w:type="spellEnd"/>
+            <w:proofErr w:type="gramStart"/>
+            <w:r>
+              <w:t>=[</w:t>
+            </w:r>
+            <w:proofErr w:type="gramEnd"/>
+            <w:r>
+              <w:t>227,231]}</w:t>
             </w:r>
           </w:p>
         </w:tc>
@@ -1874,7 +2040,23 @@
     </w:p>
     <w:p>
       <w:r>
-        <w:t>En conjunto de datos de Agraviados 2023, ejecutando los mismos filtros que los utilizados en el conjunto de sindicados 2023, se encuentra como una de las regas con lift más alto la siguiente:</w:t>
+        <w:t xml:space="preserve">En conjunto de datos de Agraviados 2023, ejecutando los mismos filtros que los utilizados en el conjunto de sindicados 2023, se encuentra como una de las </w:t>
+      </w:r>
+      <w:proofErr w:type="spellStart"/>
+      <w:r>
+        <w:t>regas</w:t>
+      </w:r>
+      <w:proofErr w:type="spellEnd"/>
+      <w:r>
+        <w:t xml:space="preserve"> con </w:t>
+      </w:r>
+      <w:proofErr w:type="spellStart"/>
+      <w:r>
+        <w:t>lift</w:t>
+      </w:r>
+      <w:proofErr w:type="spellEnd"/>
+      <w:r>
+        <w:t xml:space="preserve"> más alto la siguiente:</w:t>
       </w:r>
     </w:p>
     <w:tbl>
@@ -1962,12 +2144,28 @@
           </w:tcPr>
           <w:p>
             <w:r>
-              <w:t>{sexo_agraviados=Mujer} =&gt;</w:t>
-            </w:r>
-          </w:p>
-          <w:p>
-            <w:r>
-              <w:t> {principales_delitos=</w:t>
+              <w:t>{</w:t>
+            </w:r>
+            <w:proofErr w:type="spellStart"/>
+            <w:r>
+              <w:t>sexo_agraviados</w:t>
+            </w:r>
+            <w:proofErr w:type="spellEnd"/>
+            <w:r>
+              <w:t>=Mujer} =&gt;</w:t>
+            </w:r>
+          </w:p>
+          <w:p>
+            <w:r>
+              <w:t> {</w:t>
+            </w:r>
+            <w:proofErr w:type="spellStart"/>
+            <w:r>
+              <w:t>principales_delitos</w:t>
+            </w:r>
+            <w:proofErr w:type="spellEnd"/>
+            <w:r>
+              <w:t>=</w:t>
             </w:r>
           </w:p>
           <w:p>
@@ -2199,7 +2397,15 @@
           </w:tcPr>
           <w:p>
             <w:r>
-              <w:t>{principales_delitos=</w:t>
+              <w:t>{</w:t>
+            </w:r>
+            <w:proofErr w:type="spellStart"/>
+            <w:r>
+              <w:t>principales_delitos</w:t>
+            </w:r>
+            <w:proofErr w:type="spellEnd"/>
+            <w:r>
+              <w:t>=</w:t>
             </w:r>
           </w:p>
           <w:p>
@@ -2208,13 +2414,31 @@
             </w:r>
           </w:p>
           <w:p>
-            <w:r>
-              <w:t>delito_com=[227,231]} =&gt; </w:t>
-            </w:r>
-          </w:p>
-          <w:p>
-            <w:r>
-              <w:t>{sexo_agraviados=Hombre}</w:t>
+            <w:proofErr w:type="spellStart"/>
+            <w:r>
+              <w:t>delito_com</w:t>
+            </w:r>
+            <w:proofErr w:type="spellEnd"/>
+            <w:proofErr w:type="gramStart"/>
+            <w:r>
+              <w:t>=[</w:t>
+            </w:r>
+            <w:proofErr w:type="gramEnd"/>
+            <w:r>
+              <w:t>227,231]} =&gt; </w:t>
+            </w:r>
+          </w:p>
+          <w:p>
+            <w:r>
+              <w:t>{</w:t>
+            </w:r>
+            <w:proofErr w:type="spellStart"/>
+            <w:r>
+              <w:t>sexo_agraviados</w:t>
+            </w:r>
+            <w:proofErr w:type="spellEnd"/>
+            <w:r>
+              <w:t>=Hombre}</w:t>
             </w:r>
           </w:p>
         </w:tc>
@@ -2358,7 +2582,15 @@
     </w:p>
     <w:p>
       <w:r>
-        <w:t>Para la primer regla, dado que el sexo del agraviado es femenino, se tiene una probabilidad de 0.68 de que el delito haya sido una lesión leve, con un soporte de 0.23.</w:t>
+        <w:t xml:space="preserve">Para la </w:t>
+      </w:r>
+      <w:proofErr w:type="gramStart"/>
+      <w:r>
+        <w:t>primer regla</w:t>
+      </w:r>
+      <w:proofErr w:type="gramEnd"/>
+      <w:r>
+        <w:t>, dado que el sexo del agraviado es femenino, se tiene una probabilidad de 0.68 de que el delito haya sido una lesión leve, con un soporte de 0.23.</w:t>
       </w:r>
     </w:p>
     <w:p>
@@ -2380,8 +2612,13 @@
       </w:r>
     </w:p>
     <w:p>
-      <w:r>
-        <w:t xml:space="preserve">Link del artículo: </w:t>
+      <w:proofErr w:type="gramStart"/>
+      <w:r>
+        <w:t>Link</w:t>
+      </w:r>
+      <w:proofErr w:type="gramEnd"/>
+      <w:r>
+        <w:t xml:space="preserve"> del artículo: </w:t>
       </w:r>
       <w:hyperlink r:id="rId6" w:history="1">
         <w:r>
@@ -2403,10 +2640,18 @@
       </w:r>
     </w:p>
     <w:p>
+      <w:pPr>
+        <w:pStyle w:val="Ttulo1"/>
+      </w:pPr>
       <w:r>
         <w:lastRenderedPageBreak/>
-        <w:t>Algoritmo FPGrowth</w:t>
-      </w:r>
+        <w:t xml:space="preserve">Algoritmo </w:t>
+      </w:r>
+      <w:proofErr w:type="spellStart"/>
+      <w:r>
+        <w:t>FPGrowth</w:t>
+      </w:r>
+      <w:proofErr w:type="spellEnd"/>
     </w:p>
     <w:p>
       <w:r>
@@ -2502,12 +2747,33 @@
           </w:tcPr>
           <w:p>
             <w:r>
-              <w:t>{sexo_agraviados=Mujer} =&gt; </w:t>
-            </w:r>
-          </w:p>
-          <w:p>
-            <w:r>
-              <w:t>{depto_ocu_hecho=[1,11)}</w:t>
+              <w:t>{</w:t>
+            </w:r>
+            <w:proofErr w:type="spellStart"/>
+            <w:r>
+              <w:t>sexo_agraviados</w:t>
+            </w:r>
+            <w:proofErr w:type="spellEnd"/>
+            <w:r>
+              <w:t>=Mujer} =&gt; </w:t>
+            </w:r>
+          </w:p>
+          <w:p>
+            <w:r>
+              <w:t>{</w:t>
+            </w:r>
+            <w:proofErr w:type="spellStart"/>
+            <w:r>
+              <w:t>depto_ocu_hecho</w:t>
+            </w:r>
+            <w:proofErr w:type="spellEnd"/>
+            <w:proofErr w:type="gramStart"/>
+            <w:r>
+              <w:t>=[</w:t>
+            </w:r>
+            <w:proofErr w:type="gramEnd"/>
+            <w:r>
+              <w:t>1,11)}</w:t>
             </w:r>
           </w:p>
         </w:tc>
@@ -3542,17 +3808,43 @@
           </w:tcPr>
           <w:p>
             <w:r>
-              <w:t>{año_hecho=[-99,2.02e+03],</w:t>
-            </w:r>
-          </w:p>
-          <w:p>
-            <w:r>
-              <w:t>sexo_agraviados=Mujer} =&gt; </w:t>
-            </w:r>
-          </w:p>
-          <w:p>
-            <w:r>
-              <w:t>{edad_agrav=[-99,28)}</w:t>
+              <w:t>{</w:t>
+            </w:r>
+            <w:proofErr w:type="spellStart"/>
+            <w:r>
+              <w:t>año_hecho</w:t>
+            </w:r>
+            <w:proofErr w:type="spellEnd"/>
+            <w:r>
+              <w:t>=[-99,2.02e+03],</w:t>
+            </w:r>
+          </w:p>
+          <w:p>
+            <w:proofErr w:type="spellStart"/>
+            <w:r>
+              <w:t>sexo_agraviados</w:t>
+            </w:r>
+            <w:proofErr w:type="spellEnd"/>
+            <w:r>
+              <w:t>=Mujer} =&gt; </w:t>
+            </w:r>
+          </w:p>
+          <w:p>
+            <w:r>
+              <w:t>{</w:t>
+            </w:r>
+            <w:proofErr w:type="spellStart"/>
+            <w:r>
+              <w:t>edad_agrav</w:t>
+            </w:r>
+            <w:proofErr w:type="spellEnd"/>
+            <w:proofErr w:type="gramStart"/>
+            <w:r>
+              <w:t>=[</w:t>
+            </w:r>
+            <w:proofErr w:type="gramEnd"/>
+            <w:r>
+              <w:t>-99,28)}</w:t>
             </w:r>
           </w:p>
         </w:tc>
@@ -3665,7 +3957,15 @@
     <w:p/>
     <w:p>
       <w:r>
-        <w:t>Para el conjunto de datos de agraviados 2020, se identifica que dado que el sexo del agraviado es femenino, la edad de la fémina agredida al momento de la denuncia es menor de 28 años con una probabilidad de 0.61 y un soporte de 0.22.</w:t>
+        <w:t xml:space="preserve">Para el conjunto de datos de agraviados 2020, se identifica </w:t>
+      </w:r>
+      <w:proofErr w:type="gramStart"/>
+      <w:r>
+        <w:t>que</w:t>
+      </w:r>
+      <w:proofErr w:type="gramEnd"/>
+      <w:r>
+        <w:t xml:space="preserve"> dado que el sexo del agraviado es femenino, la edad de la fémina agredida al momento de la denuncia es menor de 28 años con una probabilidad de 0.61 y un soporte de 0.22.</w:t>
       </w:r>
     </w:p>
     <w:p/>
@@ -3727,6 +4027,7 @@
                 <w:b/>
                 <w:bCs/>
               </w:rPr>
+              <w:lastRenderedPageBreak/>
               <w:t>10</w:t>
             </w:r>
           </w:p>
@@ -3753,13 +4054,33 @@
           </w:tcPr>
           <w:p>
             <w:r>
-              <w:t>{sexo_agraviados=Hombre} =&gt;</w:t>
-            </w:r>
-          </w:p>
-          <w:p>
-            <w:r>
-              <w:lastRenderedPageBreak/>
-              <w:t> {edad_agrav=[-99,</w:t>
+              <w:t>{</w:t>
+            </w:r>
+            <w:proofErr w:type="spellStart"/>
+            <w:r>
+              <w:t>sexo_agraviados</w:t>
+            </w:r>
+            <w:proofErr w:type="spellEnd"/>
+            <w:r>
+              <w:t>=Hombre} =&gt;</w:t>
+            </w:r>
+          </w:p>
+          <w:p>
+            <w:r>
+              <w:t> {</w:t>
+            </w:r>
+            <w:proofErr w:type="spellStart"/>
+            <w:r>
+              <w:t>edad_agrav</w:t>
+            </w:r>
+            <w:proofErr w:type="spellEnd"/>
+            <w:proofErr w:type="gramStart"/>
+            <w:r>
+              <w:t>=[</w:t>
+            </w:r>
+            <w:proofErr w:type="gramEnd"/>
+            <w:r>
+              <w:t>-99,</w:t>
             </w:r>
             <w:r>
               <w:t>23</w:t>
@@ -3791,7 +4112,6 @@
           </w:tcPr>
           <w:p>
             <w:r>
-              <w:lastRenderedPageBreak/>
               <w:t>0.3331963</w:t>
             </w:r>
           </w:p>
@@ -3879,7 +4199,15 @@
     <w:p/>
     <w:p>
       <w:r>
-        <w:t xml:space="preserve">Por otro lado esta regla indica que dato que un agraviado es hombre, se tiene una probabilidad del 0.64 de que el agraviado sea hombre. </w:t>
+        <w:t xml:space="preserve">Por otro </w:t>
+      </w:r>
+      <w:proofErr w:type="gramStart"/>
+      <w:r>
+        <w:t>lado</w:t>
+      </w:r>
+      <w:proofErr w:type="gramEnd"/>
+      <w:r>
+        <w:t xml:space="preserve"> esta regla indica que dato que un agraviado es hombre, se tiene una probabilidad del 0.64 de que el agraviado sea hombre. </w:t>
       </w:r>
     </w:p>
     <w:p>
@@ -3982,12 +4310,33 @@
           </w:tcPr>
           <w:p>
             <w:r>
-              <w:t>{día_sem_denuncia=[4,7]} =&gt; </w:t>
-            </w:r>
-          </w:p>
-          <w:p>
-            <w:r>
-              <w:t>{sexo_agraviados=Hombre}</w:t>
+              <w:t>{</w:t>
+            </w:r>
+            <w:proofErr w:type="spellStart"/>
+            <w:r>
+              <w:t>día_sem_denuncia</w:t>
+            </w:r>
+            <w:proofErr w:type="spellEnd"/>
+            <w:proofErr w:type="gramStart"/>
+            <w:r>
+              <w:t>=[</w:t>
+            </w:r>
+            <w:proofErr w:type="gramEnd"/>
+            <w:r>
+              <w:t>4,7]} =&gt; </w:t>
+            </w:r>
+          </w:p>
+          <w:p>
+            <w:r>
+              <w:t>{</w:t>
+            </w:r>
+            <w:proofErr w:type="spellStart"/>
+            <w:r>
+              <w:t>sexo_agraviados</w:t>
+            </w:r>
+            <w:proofErr w:type="spellEnd"/>
+            <w:r>
+              <w:t>=Hombre}</w:t>
             </w:r>
           </w:p>
         </w:tc>
@@ -4182,12 +4531,33 @@
           </w:tcPr>
           <w:p>
             <w:r>
-              <w:t>{hora_denuncia=[15,23]} =&gt;</w:t>
-            </w:r>
-          </w:p>
-          <w:p>
-            <w:r>
-              <w:t> {sexo_agraviados=Hombre}</w:t>
+              <w:t>{</w:t>
+            </w:r>
+            <w:proofErr w:type="spellStart"/>
+            <w:r>
+              <w:t>hora_denuncia</w:t>
+            </w:r>
+            <w:proofErr w:type="spellEnd"/>
+            <w:proofErr w:type="gramStart"/>
+            <w:r>
+              <w:t>=[</w:t>
+            </w:r>
+            <w:proofErr w:type="gramEnd"/>
+            <w:r>
+              <w:t>15,23]} =&gt;</w:t>
+            </w:r>
+          </w:p>
+          <w:p>
+            <w:r>
+              <w:t> {</w:t>
+            </w:r>
+            <w:proofErr w:type="spellStart"/>
+            <w:r>
+              <w:t>sexo_agraviados</w:t>
+            </w:r>
+            <w:proofErr w:type="spellEnd"/>
+            <w:r>
+              <w:t>=Hombre}</w:t>
             </w:r>
           </w:p>
         </w:tc>
@@ -4306,7 +4676,15 @@
         <w:t>primera regla</w:t>
       </w:r>
       <w:r>
-        <w:t xml:space="preserve">, dado de una denuncia es colocada durante el fin de semana, se tiene una probabilidad del 0.51 de que sea hombre, con un soporte del 0.23. Mientras en la segunda regla se identifica que dado que una denuncia es colocada durante la tarde y la noche ante del cambio de fecha, se tiene una probabilidad del 0.50 de que el agraviado </w:t>
+        <w:t xml:space="preserve">, dado de una denuncia es colocada durante el fin de semana, se tiene una probabilidad del 0.51 de que sea hombre, con un soporte del 0.23. Mientras en la segunda regla se identifica </w:t>
+      </w:r>
+      <w:proofErr w:type="gramStart"/>
+      <w:r>
+        <w:t>que</w:t>
+      </w:r>
+      <w:proofErr w:type="gramEnd"/>
+      <w:r>
+        <w:t xml:space="preserve"> dado que una denuncia es colocada durante la tarde y la noche ante del cambio de fecha, se tiene una probabilidad del 0.50 de que el agraviado </w:t>
       </w:r>
       <w:r>
         <w:t>sea hombre</w:t>
@@ -4431,12 +4809,25 @@
           </w:tcPr>
           <w:p>
             <w:r>
-              <w:t>{zona_ocu_hecho=[-99,7]</w:t>
-            </w:r>
-          </w:p>
-          <w:p>
-            <w:r>
-              <w:t>est_conyugal=-99,</w:t>
+              <w:t>{zona_ocu_hecho</w:t>
+            </w:r>
+            <w:proofErr w:type="gramStart"/>
+            <w:r>
+              <w:t>=[</w:t>
+            </w:r>
+            <w:proofErr w:type="gramEnd"/>
+            <w:r>
+              <w:t>-99,7]</w:t>
+            </w:r>
+          </w:p>
+          <w:p>
+            <w:proofErr w:type="spellStart"/>
+            <w:r>
+              <w:t>est_conyugal</w:t>
+            </w:r>
+            <w:proofErr w:type="spellEnd"/>
+            <w:r>
+              <w:t>=-99,</w:t>
             </w:r>
             <w:r>
               <w:t xml:space="preserve"> </w:t>
@@ -4447,7 +4838,20 @@
           </w:p>
           <w:p>
             <w:r>
-              <w:t>{edad_agrav=[1</w:t>
+              <w:t>{</w:t>
+            </w:r>
+            <w:proofErr w:type="spellStart"/>
+            <w:r>
+              <w:t>edad_agrav</w:t>
+            </w:r>
+            <w:proofErr w:type="spellEnd"/>
+            <w:proofErr w:type="gramStart"/>
+            <w:r>
+              <w:t>=[</w:t>
+            </w:r>
+            <w:proofErr w:type="gramEnd"/>
+            <w:r>
+              <w:t>1</w:t>
             </w:r>
             <w:r>
               <w:t>3</w:t>
@@ -4628,10 +5032,574 @@
     </w:p>
     <w:p/>
     <w:p>
+      <w:pPr>
+        <w:pStyle w:val="Ttulo1"/>
+      </w:pPr>
+      <w:proofErr w:type="spellStart"/>
       <w:r>
         <w:t>KMeans</w:t>
       </w:r>
-    </w:p>
+      <w:proofErr w:type="spellEnd"/>
+    </w:p>
+    <w:p>
+      <w:pPr>
+        <w:rPr>
+          <w:u w:val="single"/>
+        </w:rPr>
+      </w:pPr>
+      <w:r>
+        <w:t>Iniciando con el conjunto de datos de agraviados 2023, se llega al siguiente diagrama con 5 clústeres.</w:t>
+      </w:r>
+    </w:p>
+    <w:p/>
+    <w:p/>
+    <w:p>
+      <w:r>
+        <w:rPr>
+          <w:noProof/>
+        </w:rPr>
+        <w:lastRenderedPageBreak/>
+        <w:drawing>
+          <wp:inline distT="0" distB="0" distL="0" distR="0" wp14:anchorId="7C5F58E5" wp14:editId="68153846">
+            <wp:extent cx="5293872" cy="3267075"/>
+            <wp:effectExtent l="0" t="0" r="2540" b="0"/>
+            <wp:docPr id="1454465981" name="Imagen 6"/>
+            <wp:cNvGraphicFramePr>
+              <a:graphicFrameLocks xmlns:a="http://schemas.openxmlformats.org/drawingml/2006/main" noChangeAspect="1"/>
+            </wp:cNvGraphicFramePr>
+            <a:graphic xmlns:a="http://schemas.openxmlformats.org/drawingml/2006/main">
+              <a:graphicData uri="http://schemas.openxmlformats.org/drawingml/2006/picture">
+                <pic:pic xmlns:pic="http://schemas.openxmlformats.org/drawingml/2006/picture">
+                  <pic:nvPicPr>
+                    <pic:cNvPr id="0" name="Picture 4"/>
+                    <pic:cNvPicPr>
+                      <a:picLocks noChangeAspect="1" noChangeArrowheads="1"/>
+                    </pic:cNvPicPr>
+                  </pic:nvPicPr>
+                  <pic:blipFill>
+                    <a:blip r:embed="rId9">
+                      <a:extLst>
+                        <a:ext uri="{28A0092B-C50C-407E-A947-70E740481C1C}">
+                          <a14:useLocalDpi xmlns:a14="http://schemas.microsoft.com/office/drawing/2010/main" val="0"/>
+                        </a:ext>
+                      </a:extLst>
+                    </a:blip>
+                    <a:srcRect/>
+                    <a:stretch>
+                      <a:fillRect/>
+                    </a:stretch>
+                  </pic:blipFill>
+                  <pic:spPr bwMode="auto">
+                    <a:xfrm>
+                      <a:off x="0" y="0"/>
+                      <a:ext cx="5295211" cy="3267901"/>
+                    </a:xfrm>
+                    <a:prstGeom prst="rect">
+                      <a:avLst/>
+                    </a:prstGeom>
+                    <a:noFill/>
+                  </pic:spPr>
+                </pic:pic>
+              </a:graphicData>
+            </a:graphic>
+          </wp:inline>
+        </w:drawing>
+      </w:r>
+    </w:p>
+    <w:p/>
+    <w:p>
+      <w:r>
+        <w:t>Datos de sindicados para delitos de robo, asalto y homicidio</w:t>
+      </w:r>
+    </w:p>
+    <w:p>
+      <w:r>
+        <w:rPr>
+          <w:noProof/>
+        </w:rPr>
+        <w:drawing>
+          <wp:inline distT="0" distB="0" distL="0" distR="0" wp14:anchorId="181F5E26" wp14:editId="34DE2C95">
+            <wp:extent cx="6667500" cy="4114800"/>
+            <wp:effectExtent l="0" t="0" r="0" b="0"/>
+            <wp:docPr id="1400479113" name="Imagen 20"/>
+            <wp:cNvGraphicFramePr>
+              <a:graphicFrameLocks xmlns:a="http://schemas.openxmlformats.org/drawingml/2006/main" noChangeAspect="1"/>
+            </wp:cNvGraphicFramePr>
+            <a:graphic xmlns:a="http://schemas.openxmlformats.org/drawingml/2006/main">
+              <a:graphicData uri="http://schemas.openxmlformats.org/drawingml/2006/picture">
+                <pic:pic xmlns:pic="http://schemas.openxmlformats.org/drawingml/2006/picture">
+                  <pic:nvPicPr>
+                    <pic:cNvPr id="0" name="Picture 12"/>
+                    <pic:cNvPicPr>
+                      <a:picLocks noChangeAspect="1" noChangeArrowheads="1"/>
+                    </pic:cNvPicPr>
+                  </pic:nvPicPr>
+                  <pic:blipFill>
+                    <a:blip r:embed="rId10">
+                      <a:extLst>
+                        <a:ext uri="{28A0092B-C50C-407E-A947-70E740481C1C}">
+                          <a14:useLocalDpi xmlns:a14="http://schemas.microsoft.com/office/drawing/2010/main" val="0"/>
+                        </a:ext>
+                      </a:extLst>
+                    </a:blip>
+                    <a:srcRect/>
+                    <a:stretch>
+                      <a:fillRect/>
+                    </a:stretch>
+                  </pic:blipFill>
+                  <pic:spPr bwMode="auto">
+                    <a:xfrm>
+                      <a:off x="0" y="0"/>
+                      <a:ext cx="6667500" cy="4114800"/>
+                    </a:xfrm>
+                    <a:prstGeom prst="rect">
+                      <a:avLst/>
+                    </a:prstGeom>
+                    <a:noFill/>
+                  </pic:spPr>
+                </pic:pic>
+              </a:graphicData>
+            </a:graphic>
+          </wp:inline>
+        </w:drawing>
+      </w:r>
+    </w:p>
+    <w:p>
+      <w:pPr>
+        <w:rPr>
+          <w:u w:val="single"/>
+        </w:rPr>
+      </w:pPr>
+      <w:r>
+        <w:lastRenderedPageBreak/>
+        <w:t>Se identifican clústeres bastante definidos en concepto de edad. Llama la atención que las personas en edad de jubilación aún se encuentran en actividades delictivas</w:t>
+      </w:r>
+      <w:r>
+        <w:rPr>
+          <w:u w:val="single"/>
+        </w:rPr>
+        <w:t>.</w:t>
+      </w:r>
+    </w:p>
+    <w:p>
+      <w:r>
+        <w:rPr>
+          <w:u w:val="single"/>
+        </w:rPr>
+        <w:t>Lo</w:t>
+      </w:r>
+      <w:r>
+        <w:t xml:space="preserve">s datos se inclinan más a la parte superior, donde se encuentran los delitos de hurto. Es triste saber que adultos mayores se ven en la necesidad de atender a este tipo de actividades, ya sea porque esa fue su vida desde jóvenes o porque es una edad en la que se complica tener </w:t>
+      </w:r>
+      <w:r>
+        <w:t>trabajo,</w:t>
+      </w:r>
+      <w:r>
+        <w:t xml:space="preserve"> pero aún se tienen necesidades y en muchas ocasiones responsabilidades.</w:t>
+      </w:r>
+    </w:p>
+    <w:p>
+      <w:pPr>
+        <w:rPr>
+          <w:u w:val="single"/>
+        </w:rPr>
+      </w:pPr>
+      <w:r>
+        <w:rPr>
+          <w:noProof/>
+          <w:u w:val="single"/>
+        </w:rPr>
+        <w:drawing>
+          <wp:inline distT="0" distB="0" distL="0" distR="0" wp14:anchorId="2871BD43" wp14:editId="69562A49">
+            <wp:extent cx="6667500" cy="4114800"/>
+            <wp:effectExtent l="0" t="0" r="0" b="0"/>
+            <wp:docPr id="73035982" name="Imagen 22"/>
+            <wp:cNvGraphicFramePr>
+              <a:graphicFrameLocks xmlns:a="http://schemas.openxmlformats.org/drawingml/2006/main" noChangeAspect="1"/>
+            </wp:cNvGraphicFramePr>
+            <a:graphic xmlns:a="http://schemas.openxmlformats.org/drawingml/2006/main">
+              <a:graphicData uri="http://schemas.openxmlformats.org/drawingml/2006/picture">
+                <pic:pic xmlns:pic="http://schemas.openxmlformats.org/drawingml/2006/picture">
+                  <pic:nvPicPr>
+                    <pic:cNvPr id="0" name="Picture 14"/>
+                    <pic:cNvPicPr>
+                      <a:picLocks noChangeAspect="1" noChangeArrowheads="1"/>
+                    </pic:cNvPicPr>
+                  </pic:nvPicPr>
+                  <pic:blipFill>
+                    <a:blip r:embed="rId11">
+                      <a:extLst>
+                        <a:ext uri="{28A0092B-C50C-407E-A947-70E740481C1C}">
+                          <a14:useLocalDpi xmlns:a14="http://schemas.microsoft.com/office/drawing/2010/main" val="0"/>
+                        </a:ext>
+                      </a:extLst>
+                    </a:blip>
+                    <a:srcRect/>
+                    <a:stretch>
+                      <a:fillRect/>
+                    </a:stretch>
+                  </pic:blipFill>
+                  <pic:spPr bwMode="auto">
+                    <a:xfrm>
+                      <a:off x="0" y="0"/>
+                      <a:ext cx="6667500" cy="4114800"/>
+                    </a:xfrm>
+                    <a:prstGeom prst="rect">
+                      <a:avLst/>
+                    </a:prstGeom>
+                    <a:noFill/>
+                  </pic:spPr>
+                </pic:pic>
+              </a:graphicData>
+            </a:graphic>
+          </wp:inline>
+        </w:drawing>
+      </w:r>
+    </w:p>
+    <w:p>
+      <w:r>
+        <w:t xml:space="preserve">Se identifican delimitaciones muy marcadas, como lo son la edad de 70 y 75 años. </w:t>
+      </w:r>
+    </w:p>
+    <w:p>
+      <w:r>
+        <w:t>Se puede identificar como el primer delito más común es el hurto simple, que pueden ser bienes sencillos. Importante aclarar, esta sección es de hurto, no de robo. El hurto no incluye violencia ni amenaza.</w:t>
+      </w:r>
+    </w:p>
+    <w:p>
+      <w:pPr>
+        <w:rPr>
+          <w:b/>
+          <w:bCs/>
+        </w:rPr>
+      </w:pPr>
+      <w:r>
+        <w:rPr>
+          <w:b/>
+          <w:bCs/>
+        </w:rPr>
+        <w:t xml:space="preserve">Se puede ver cómo al incrementar la edad uno de los delitos más comunes es el hurto de servicios como energía eléctrica, agua, gas o similares, necesarios para una vida digna. </w:t>
+      </w:r>
+    </w:p>
+    <w:p>
+      <w:pPr>
+        <w:rPr>
+          <w:b/>
+          <w:bCs/>
+        </w:rPr>
+      </w:pPr>
+    </w:p>
+    <w:p>
+      <w:r>
+        <w:t>Realizando un acercamiento, enfocando el análisis solo en hurtos, y mostrando la clasificación mediante delito cometido respecto a el departamento en el que ocurre</w:t>
+      </w:r>
+    </w:p>
+    <w:p/>
+    <w:p>
+      <w:r>
+        <w:rPr>
+          <w:noProof/>
+        </w:rPr>
+        <w:lastRenderedPageBreak/>
+        <w:drawing>
+          <wp:inline distT="0" distB="0" distL="0" distR="0" wp14:anchorId="7B4F4471" wp14:editId="2D1BA9FB">
+            <wp:extent cx="6667500" cy="4114800"/>
+            <wp:effectExtent l="0" t="0" r="0" b="0"/>
+            <wp:docPr id="442465822" name="Imagen 24"/>
+            <wp:cNvGraphicFramePr>
+              <a:graphicFrameLocks xmlns:a="http://schemas.openxmlformats.org/drawingml/2006/main" noChangeAspect="1"/>
+            </wp:cNvGraphicFramePr>
+            <a:graphic xmlns:a="http://schemas.openxmlformats.org/drawingml/2006/main">
+              <a:graphicData uri="http://schemas.openxmlformats.org/drawingml/2006/picture">
+                <pic:pic xmlns:pic="http://schemas.openxmlformats.org/drawingml/2006/picture">
+                  <pic:nvPicPr>
+                    <pic:cNvPr id="0" name="Picture 15"/>
+                    <pic:cNvPicPr>
+                      <a:picLocks noChangeAspect="1" noChangeArrowheads="1"/>
+                    </pic:cNvPicPr>
+                  </pic:nvPicPr>
+                  <pic:blipFill>
+                    <a:blip r:embed="rId12">
+                      <a:extLst>
+                        <a:ext uri="{28A0092B-C50C-407E-A947-70E740481C1C}">
+                          <a14:useLocalDpi xmlns:a14="http://schemas.microsoft.com/office/drawing/2010/main" val="0"/>
+                        </a:ext>
+                      </a:extLst>
+                    </a:blip>
+                    <a:srcRect/>
+                    <a:stretch>
+                      <a:fillRect/>
+                    </a:stretch>
+                  </pic:blipFill>
+                  <pic:spPr bwMode="auto">
+                    <a:xfrm>
+                      <a:off x="0" y="0"/>
+                      <a:ext cx="6667500" cy="4114800"/>
+                    </a:xfrm>
+                    <a:prstGeom prst="rect">
+                      <a:avLst/>
+                    </a:prstGeom>
+                    <a:noFill/>
+                  </pic:spPr>
+                </pic:pic>
+              </a:graphicData>
+            </a:graphic>
+          </wp:inline>
+        </w:drawing>
+      </w:r>
+    </w:p>
+    <w:p>
+      <w:r>
+        <w:t>Podemos identificar cómo el robo de servicios como agua, luz eléctrica, gas, entre otros ocurre en mayor frecuencia en departamentos que son de oriente, sur oriente, así como el occidente. Se denota como área las más cercanas a las fronteras donde el alcance de para los servicios básicos es más complejo de obtener. Importante el hecho de que estos datos son de sindicados, personas que fueron denunciadas y llevadas a proceso legal.</w:t>
+      </w:r>
+    </w:p>
+    <w:p/>
+    <w:p>
+      <w:r>
+        <w:t>Por otro lado</w:t>
+      </w:r>
+      <w:r>
+        <w:t>;</w:t>
+      </w:r>
+      <w:r>
+        <w:t xml:space="preserve"> vemos cómo el hurto agravado de bienes</w:t>
+      </w:r>
+      <w:r>
+        <w:t>, este incluye elementos que deben ser extraídos o despegados de su lugar de origen, que involucran ingreso no permitido a un lugar, involucran mentiras elaboradas para tener acceso a bienes que no son de su propiedad, artículos de viajeros, fingir algún tipo de autoridad. Este tipo de hurtos son mucho más comunes en la meseta central y pasando levemente por algunas regiones de occidente.</w:t>
+      </w:r>
+    </w:p>
+    <w:p>
+      <w:r>
+        <w:t xml:space="preserve">Esta problemática resulta cuando menos lamentable, que las condicione materiales tengan que colocar el hurto de servicios y bienes como una opción viable para vivir durante la tercera edad. A pesar de que se cuenta con múltiples proyectos para el adulto mayor, en la mayoría de los casos estas son bien aprovechadas por elementos de la meseta central. </w:t>
+      </w:r>
+    </w:p>
+    <w:p>
+      <w:r>
+        <w:t xml:space="preserve">También es un factor relevante que un porcentaje representativo de los adultos mayores del interior de la república y cuando más lo que viven cerca de fronteras, tienen dificultades para movilizarse y estar al tanto de noticias y esto aumenta el número de adultos mayores que no </w:t>
+      </w:r>
+      <w:r>
+        <w:lastRenderedPageBreak/>
+        <w:t xml:space="preserve">se enteran de los programas de ayuda del </w:t>
+      </w:r>
+      <w:proofErr w:type="gramStart"/>
+      <w:r>
+        <w:t>gobierno  o</w:t>
+      </w:r>
+      <w:proofErr w:type="gramEnd"/>
+      <w:r>
+        <w:t xml:space="preserve"> incluso solamente no pueden movilizarse para solicitar formalmente la ayuda.</w:t>
+      </w:r>
+    </w:p>
+    <w:p/>
+    <w:p/>
+    <w:p>
+      <w:pPr>
+        <w:rPr>
+          <w:u w:val="single"/>
+        </w:rPr>
+      </w:pPr>
+    </w:p>
+    <w:p>
+      <w:pPr>
+        <w:pStyle w:val="Ttulo1"/>
+      </w:pPr>
+      <w:r>
+        <w:t>Datos de aborto</w:t>
+      </w:r>
+    </w:p>
+    <w:p>
+      <w:r>
+        <w:t>Se puede visualizar cómo el delito de aborto es mayoritariamente comprendido entre los 20 y 40 años, que son los años de mayor fertilidad de la mujer.</w:t>
+      </w:r>
+    </w:p>
+    <w:p>
+      <w:r>
+        <w:rPr>
+          <w:noProof/>
+        </w:rPr>
+        <w:drawing>
+          <wp:inline distT="0" distB="0" distL="0" distR="0" wp14:anchorId="374EB1C3" wp14:editId="1E3205D2">
+            <wp:extent cx="5293872" cy="3267075"/>
+            <wp:effectExtent l="0" t="0" r="2540" b="0"/>
+            <wp:docPr id="1925865904" name="Imagen 8"/>
+            <wp:cNvGraphicFramePr>
+              <a:graphicFrameLocks xmlns:a="http://schemas.openxmlformats.org/drawingml/2006/main" noChangeAspect="1"/>
+            </wp:cNvGraphicFramePr>
+            <a:graphic xmlns:a="http://schemas.openxmlformats.org/drawingml/2006/main">
+              <a:graphicData uri="http://schemas.openxmlformats.org/drawingml/2006/picture">
+                <pic:pic xmlns:pic="http://schemas.openxmlformats.org/drawingml/2006/picture">
+                  <pic:nvPicPr>
+                    <pic:cNvPr id="0" name="Picture 5"/>
+                    <pic:cNvPicPr>
+                      <a:picLocks noChangeAspect="1" noChangeArrowheads="1"/>
+                    </pic:cNvPicPr>
+                  </pic:nvPicPr>
+                  <pic:blipFill>
+                    <a:blip r:embed="rId13">
+                      <a:extLst>
+                        <a:ext uri="{28A0092B-C50C-407E-A947-70E740481C1C}">
+                          <a14:useLocalDpi xmlns:a14="http://schemas.microsoft.com/office/drawing/2010/main" val="0"/>
+                        </a:ext>
+                      </a:extLst>
+                    </a:blip>
+                    <a:srcRect/>
+                    <a:stretch>
+                      <a:fillRect/>
+                    </a:stretch>
+                  </pic:blipFill>
+                  <pic:spPr bwMode="auto">
+                    <a:xfrm>
+                      <a:off x="0" y="0"/>
+                      <a:ext cx="5299424" cy="3270501"/>
+                    </a:xfrm>
+                    <a:prstGeom prst="rect">
+                      <a:avLst/>
+                    </a:prstGeom>
+                    <a:noFill/>
+                  </pic:spPr>
+                </pic:pic>
+              </a:graphicData>
+            </a:graphic>
+          </wp:inline>
+        </w:drawing>
+      </w:r>
+    </w:p>
+    <w:p>
+      <w:r>
+        <w:rPr>
+          <w:noProof/>
+        </w:rPr>
+        <w:lastRenderedPageBreak/>
+        <w:drawing>
+          <wp:inline distT="0" distB="0" distL="0" distR="0" wp14:anchorId="75CE5FD3" wp14:editId="6509169D">
+            <wp:extent cx="6667500" cy="4114800"/>
+            <wp:effectExtent l="0" t="0" r="0" b="0"/>
+            <wp:docPr id="1230377374" name="Imagen 25"/>
+            <wp:cNvGraphicFramePr>
+              <a:graphicFrameLocks xmlns:a="http://schemas.openxmlformats.org/drawingml/2006/main" noChangeAspect="1"/>
+            </wp:cNvGraphicFramePr>
+            <a:graphic xmlns:a="http://schemas.openxmlformats.org/drawingml/2006/main">
+              <a:graphicData uri="http://schemas.openxmlformats.org/drawingml/2006/picture">
+                <pic:pic xmlns:pic="http://schemas.openxmlformats.org/drawingml/2006/picture">
+                  <pic:nvPicPr>
+                    <pic:cNvPr id="0" name="Picture 16"/>
+                    <pic:cNvPicPr>
+                      <a:picLocks noChangeAspect="1" noChangeArrowheads="1"/>
+                    </pic:cNvPicPr>
+                  </pic:nvPicPr>
+                  <pic:blipFill>
+                    <a:blip r:embed="rId14">
+                      <a:extLst>
+                        <a:ext uri="{28A0092B-C50C-407E-A947-70E740481C1C}">
+                          <a14:useLocalDpi xmlns:a14="http://schemas.microsoft.com/office/drawing/2010/main" val="0"/>
+                        </a:ext>
+                      </a:extLst>
+                    </a:blip>
+                    <a:srcRect/>
+                    <a:stretch>
+                      <a:fillRect/>
+                    </a:stretch>
+                  </pic:blipFill>
+                  <pic:spPr bwMode="auto">
+                    <a:xfrm>
+                      <a:off x="0" y="0"/>
+                      <a:ext cx="6667500" cy="4114800"/>
+                    </a:xfrm>
+                    <a:prstGeom prst="rect">
+                      <a:avLst/>
+                    </a:prstGeom>
+                    <a:noFill/>
+                  </pic:spPr>
+                </pic:pic>
+              </a:graphicData>
+            </a:graphic>
+          </wp:inline>
+        </w:drawing>
+      </w:r>
+    </w:p>
+    <w:p>
+      <w:r>
+        <w:t>En esta gráfica se puede visualizar las edades acotadas.</w:t>
+      </w:r>
+    </w:p>
+    <w:p>
+      <w:r>
+        <w:t>Se visualiza cómo los más comunes son el aborto involuntario, el aborto intencional y el aborto procurado. Dejando de lado el aborto agravado y el aborto calificado.</w:t>
+      </w:r>
+    </w:p>
+    <w:p/>
+    <w:p>
+      <w:r>
+        <w:rPr>
+          <w:noProof/>
+        </w:rPr>
+        <w:lastRenderedPageBreak/>
+        <w:drawing>
+          <wp:inline distT="0" distB="0" distL="0" distR="0" wp14:anchorId="0F877DE2" wp14:editId="254A6109">
+            <wp:extent cx="6667500" cy="4114800"/>
+            <wp:effectExtent l="0" t="0" r="0" b="0"/>
+            <wp:docPr id="1815058679" name="Imagen 26"/>
+            <wp:cNvGraphicFramePr>
+              <a:graphicFrameLocks xmlns:a="http://schemas.openxmlformats.org/drawingml/2006/main" noChangeAspect="1"/>
+            </wp:cNvGraphicFramePr>
+            <a:graphic xmlns:a="http://schemas.openxmlformats.org/drawingml/2006/main">
+              <a:graphicData uri="http://schemas.openxmlformats.org/drawingml/2006/picture">
+                <pic:pic xmlns:pic="http://schemas.openxmlformats.org/drawingml/2006/picture">
+                  <pic:nvPicPr>
+                    <pic:cNvPr id="0" name="Picture 17"/>
+                    <pic:cNvPicPr>
+                      <a:picLocks noChangeAspect="1" noChangeArrowheads="1"/>
+                    </pic:cNvPicPr>
+                  </pic:nvPicPr>
+                  <pic:blipFill>
+                    <a:blip r:embed="rId15">
+                      <a:extLst>
+                        <a:ext uri="{28A0092B-C50C-407E-A947-70E740481C1C}">
+                          <a14:useLocalDpi xmlns:a14="http://schemas.microsoft.com/office/drawing/2010/main" val="0"/>
+                        </a:ext>
+                      </a:extLst>
+                    </a:blip>
+                    <a:srcRect/>
+                    <a:stretch>
+                      <a:fillRect/>
+                    </a:stretch>
+                  </pic:blipFill>
+                  <pic:spPr bwMode="auto">
+                    <a:xfrm>
+                      <a:off x="0" y="0"/>
+                      <a:ext cx="6667500" cy="4114800"/>
+                    </a:xfrm>
+                    <a:prstGeom prst="rect">
+                      <a:avLst/>
+                    </a:prstGeom>
+                    <a:noFill/>
+                  </pic:spPr>
+                </pic:pic>
+              </a:graphicData>
+            </a:graphic>
+          </wp:inline>
+        </w:drawing>
+      </w:r>
+    </w:p>
+    <w:p>
+      <w:r>
+        <w:t>Si nos enfocamos en el aborto con o sin consentimiento (que suele involucrar aborto natural) vemos cómo es curiosamente mayor en las edades de 35 a 40 años, donde es más probable un aborto espontáneo ante fuertes emociones o situaciones de estrés por la edad de la gestante.</w:t>
+      </w:r>
+    </w:p>
+    <w:p>
+      <w:r>
+        <w:t>De la misma manera se ve cómo la distribución de abortos por departamentos es bastante homogénea.</w:t>
+      </w:r>
+    </w:p>
+    <w:p>
+      <w:r>
+        <w:t>Ante este tipo de hechos, es complejo el poder diseñar un plan de acción dado que depende directamente del estado natural de la fémina en estado de gestación y en edades comprendidas en la madurez, la probabilidad de un evento abortivo fatal es muy alta.</w:t>
+      </w:r>
+    </w:p>
+    <w:p/>
+    <w:p/>
+    <w:p/>
+    <w:p/>
     <w:sectPr>
       <w:pgSz w:w="12240" w:h="15840"/>
       <w:pgMar w:top="1417" w:right="1701" w:bottom="1417" w:left="1701" w:header="708" w:footer="708" w:gutter="0"/>

</xml_diff>